<commit_message>
db works in action
</commit_message>
<xml_diff>
--- a/vorlagen/Bericht Vorlage.docx
+++ b/vorlagen/Bericht Vorlage.docx
@@ -1121,26 +1121,61 @@
               <w:t xml:space="preserve">ID </w:t>
             </w:r>
             <w:r>
+              <w:rPr>
+                <w:rFonts w:ascii="Arial" w:hAnsi="Arial" w:cs="Arial"/>
+                <w:sz w:val="20"/>
+                <w:szCs w:val="20"/>
+              </w:rPr>
               <w:t>[</w:t>
             </w:r>
             <w:r>
+              <w:rPr>
+                <w:rFonts w:ascii="Arial" w:hAnsi="Arial" w:cs="Arial"/>
+                <w:sz w:val="20"/>
+                <w:szCs w:val="20"/>
+              </w:rPr>
               <w:t xml:space="preserve"> </w:t>
             </w:r>
             <w:r>
+              <w:rPr>
+                <w:rFonts w:ascii="Arial" w:hAnsi="Arial" w:cs="Arial"/>
+                <w:sz w:val="20"/>
+                <w:szCs w:val="20"/>
+              </w:rPr>
               <w:t xml:space="preserve">{{ </w:t>
             </w:r>
             <w:proofErr w:type="spellStart"/>
             <w:r>
+              <w:rPr>
+                <w:rFonts w:ascii="Arial" w:hAnsi="Arial" w:cs="Arial"/>
+                <w:sz w:val="20"/>
+                <w:szCs w:val="20"/>
+              </w:rPr>
               <w:t>id</w:t>
             </w:r>
             <w:proofErr w:type="spellEnd"/>
             <w:r>
+              <w:rPr>
+                <w:rFonts w:ascii="Arial" w:hAnsi="Arial" w:cs="Arial"/>
+                <w:sz w:val="20"/>
+                <w:szCs w:val="20"/>
+              </w:rPr>
               <w:t xml:space="preserve"> }}</w:t>
             </w:r>
             <w:r>
+              <w:rPr>
+                <w:rFonts w:ascii="Arial" w:hAnsi="Arial" w:cs="Arial"/>
+                <w:sz w:val="20"/>
+                <w:szCs w:val="20"/>
+              </w:rPr>
               <w:t xml:space="preserve"> </w:t>
             </w:r>
             <w:r>
+              <w:rPr>
+                <w:rFonts w:ascii="Arial" w:hAnsi="Arial" w:cs="Arial"/>
+                <w:sz w:val="20"/>
+                <w:szCs w:val="20"/>
+              </w:rPr>
               <w:t>]</w:t>
             </w:r>
             <w:r>
@@ -1152,24 +1187,59 @@
               <w:t xml:space="preserve">     Vorprüfung </w:t>
             </w:r>
             <w:r>
+              <w:rPr>
+                <w:rFonts w:ascii="Arial" w:hAnsi="Arial" w:cs="Arial"/>
+                <w:sz w:val="20"/>
+                <w:szCs w:val="20"/>
+              </w:rPr>
               <w:t>[</w:t>
             </w:r>
             <w:r>
+              <w:rPr>
+                <w:rFonts w:ascii="Arial" w:hAnsi="Arial" w:cs="Arial"/>
+                <w:sz w:val="20"/>
+                <w:szCs w:val="20"/>
+              </w:rPr>
               <w:t xml:space="preserve"> </w:t>
             </w:r>
             <w:r>
+              <w:rPr>
+                <w:rFonts w:ascii="Arial" w:hAnsi="Arial" w:cs="Arial"/>
+                <w:sz w:val="20"/>
+                <w:szCs w:val="20"/>
+              </w:rPr>
               <w:t xml:space="preserve">{{ </w:t>
             </w:r>
             <w:r>
+              <w:rPr>
+                <w:rFonts w:ascii="Arial" w:hAnsi="Arial" w:cs="Arial"/>
+                <w:sz w:val="20"/>
+                <w:szCs w:val="20"/>
+              </w:rPr>
               <w:t>vorpruefung</w:t>
             </w:r>
             <w:r>
+              <w:rPr>
+                <w:rFonts w:ascii="Arial" w:hAnsi="Arial" w:cs="Arial"/>
+                <w:sz w:val="20"/>
+                <w:szCs w:val="20"/>
+              </w:rPr>
               <w:t xml:space="preserve"> }}</w:t>
             </w:r>
             <w:r>
+              <w:rPr>
+                <w:rFonts w:ascii="Arial" w:hAnsi="Arial" w:cs="Arial"/>
+                <w:sz w:val="20"/>
+                <w:szCs w:val="20"/>
+              </w:rPr>
               <w:t xml:space="preserve"> </w:t>
             </w:r>
             <w:r>
+              <w:rPr>
+                <w:rFonts w:ascii="Arial" w:hAnsi="Arial" w:cs="Arial"/>
+                <w:sz w:val="20"/>
+                <w:szCs w:val="20"/>
+              </w:rPr>
               <w:t>]</w:t>
             </w:r>
             <w:r>
@@ -1189,18 +1259,43 @@
               <w:t xml:space="preserve">     Sonstige </w:t>
             </w:r>
             <w:r>
+              <w:rPr>
+                <w:rFonts w:ascii="Arial" w:hAnsi="Arial" w:cs="Arial"/>
+                <w:sz w:val="20"/>
+                <w:szCs w:val="20"/>
+              </w:rPr>
               <w:t>[</w:t>
             </w:r>
             <w:r>
+              <w:rPr>
+                <w:rFonts w:ascii="Arial" w:hAnsi="Arial" w:cs="Arial"/>
+                <w:sz w:val="20"/>
+                <w:szCs w:val="20"/>
+              </w:rPr>
               <w:t xml:space="preserve"> </w:t>
             </w:r>
             <w:r>
+              <w:rPr>
+                <w:rFonts w:ascii="Arial" w:hAnsi="Arial" w:cs="Arial"/>
+                <w:sz w:val="20"/>
+                <w:szCs w:val="20"/>
+              </w:rPr>
               <w:t>{{ sonstige }}</w:t>
             </w:r>
             <w:r>
+              <w:rPr>
+                <w:rFonts w:ascii="Arial" w:hAnsi="Arial" w:cs="Arial"/>
+                <w:sz w:val="20"/>
+                <w:szCs w:val="20"/>
+              </w:rPr>
               <w:t xml:space="preserve"> </w:t>
             </w:r>
             <w:r>
+              <w:rPr>
+                <w:rFonts w:ascii="Arial" w:hAnsi="Arial" w:cs="Arial"/>
+                <w:sz w:val="20"/>
+                <w:szCs w:val="20"/>
+              </w:rPr>
               <w:t>]</w:t>
             </w:r>
           </w:p>
@@ -1277,6 +1372,11 @@
           </w:tcPr>
           <w:p>
             <w:pPr>
+              <w:tabs>
+                <w:tab w:val="left" w:pos="1985"/>
+                <w:tab w:val="left" w:pos="2552"/>
+              </w:tabs>
+              <w:contextualSpacing/>
               <w:rPr>
                 <w:rFonts w:ascii="Arial" w:hAnsi="Arial" w:cs="Arial"/>
                 <w:sz w:val="20"/>
@@ -1504,26 +1604,61 @@
               <w:t xml:space="preserve">ger </w:t>
             </w:r>
             <w:r>
+              <w:rPr>
+                <w:rFonts w:ascii="Arial" w:hAnsi="Arial" w:cs="Arial"/>
+                <w:sz w:val="20"/>
+                <w:szCs w:val="20"/>
+              </w:rPr>
               <w:t>[</w:t>
             </w:r>
             <w:r>
+              <w:rPr>
+                <w:rFonts w:ascii="Arial" w:hAnsi="Arial" w:cs="Arial"/>
+                <w:sz w:val="20"/>
+                <w:szCs w:val="20"/>
+              </w:rPr>
               <w:t xml:space="preserve"> </w:t>
             </w:r>
             <w:r>
+              <w:rPr>
+                <w:rFonts w:ascii="Arial" w:hAnsi="Arial" w:cs="Arial"/>
+                <w:sz w:val="20"/>
+                <w:szCs w:val="20"/>
+              </w:rPr>
               <w:t xml:space="preserve">{{ </w:t>
             </w:r>
             <w:proofErr w:type="spellStart"/>
             <w:r>
+              <w:rPr>
+                <w:rFonts w:ascii="Arial" w:hAnsi="Arial" w:cs="Arial"/>
+                <w:sz w:val="20"/>
+                <w:szCs w:val="20"/>
+              </w:rPr>
               <w:t>erzeuger</w:t>
             </w:r>
             <w:proofErr w:type="spellEnd"/>
             <w:r>
+              <w:rPr>
+                <w:rFonts w:ascii="Arial" w:hAnsi="Arial" w:cs="Arial"/>
+                <w:sz w:val="20"/>
+                <w:szCs w:val="20"/>
+              </w:rPr>
               <w:t xml:space="preserve"> }}</w:t>
             </w:r>
             <w:r>
+              <w:rPr>
+                <w:rFonts w:ascii="Arial" w:hAnsi="Arial" w:cs="Arial"/>
+                <w:sz w:val="20"/>
+                <w:szCs w:val="20"/>
+              </w:rPr>
               <w:t xml:space="preserve"> </w:t>
             </w:r>
             <w:r>
+              <w:rPr>
+                <w:rFonts w:ascii="Arial" w:hAnsi="Arial" w:cs="Arial"/>
+                <w:sz w:val="20"/>
+                <w:szCs w:val="20"/>
+              </w:rPr>
               <w:t>]</w:t>
             </w:r>
             <w:r>
@@ -1535,23 +1670,53 @@
               <w:t xml:space="preserve">   AHV </w:t>
             </w:r>
             <w:r>
+              <w:rPr>
+                <w:rFonts w:ascii="Arial" w:hAnsi="Arial" w:cs="Arial"/>
+                <w:sz w:val="20"/>
+                <w:szCs w:val="20"/>
+              </w:rPr>
               <w:t>[</w:t>
             </w:r>
             <w:r>
+              <w:rPr>
+                <w:rFonts w:ascii="Arial" w:hAnsi="Arial" w:cs="Arial"/>
+                <w:sz w:val="20"/>
+                <w:szCs w:val="20"/>
+              </w:rPr>
               <w:t xml:space="preserve"> </w:t>
             </w:r>
             <w:r>
+              <w:rPr>
+                <w:rFonts w:ascii="Arial" w:hAnsi="Arial" w:cs="Arial"/>
+                <w:sz w:val="20"/>
+                <w:szCs w:val="20"/>
+              </w:rPr>
               <w:t xml:space="preserve">{{ </w:t>
             </w:r>
             <w:proofErr w:type="spellStart"/>
             <w:r>
+              <w:rPr>
+                <w:rFonts w:ascii="Arial" w:hAnsi="Arial" w:cs="Arial"/>
+                <w:sz w:val="20"/>
+                <w:szCs w:val="20"/>
+              </w:rPr>
               <w:t>ahv</w:t>
             </w:r>
             <w:proofErr w:type="spellEnd"/>
             <w:r>
+              <w:rPr>
+                <w:rFonts w:ascii="Arial" w:hAnsi="Arial" w:cs="Arial"/>
+                <w:sz w:val="20"/>
+                <w:szCs w:val="20"/>
+              </w:rPr>
               <w:t xml:space="preserve"> }}</w:t>
             </w:r>
             <w:r>
+              <w:rPr>
+                <w:rFonts w:ascii="Arial" w:hAnsi="Arial" w:cs="Arial"/>
+                <w:sz w:val="20"/>
+                <w:szCs w:val="20"/>
+              </w:rPr>
               <w:t xml:space="preserve"> ]</w:t>
             </w:r>
           </w:p>
@@ -1801,6 +1966,11 @@
               <w:t xml:space="preserve"> </w:t>
             </w:r>
             <w:r>
+              <w:rPr>
+                <w:rFonts w:ascii="Arial" w:hAnsi="Arial" w:cs="Arial"/>
+                <w:sz w:val="20"/>
+                <w:szCs w:val="20"/>
+              </w:rPr>
               <w:t>{{ heute }}</w:t>
             </w:r>
           </w:p>

</xml_diff>

<commit_message>
fix add date when added laborauswertung
</commit_message>
<xml_diff>
--- a/vorlagen/Bericht Vorlage.docx
+++ b/vorlagen/Bericht Vorlage.docx
@@ -580,15 +580,15 @@
           <w:rFonts w:ascii="Arial" w:hAnsi="Arial" w:cs="Arial"/>
         </w:rPr>
         <w:tab/>
-        <w:t xml:space="preserve">{{ </w:t>
       </w:r>
-      <w:proofErr w:type="spellStart"/>
+      <w:proofErr w:type="gramStart"/>
       <w:r>
         <w:rPr>
           <w:rFonts w:ascii="Arial" w:hAnsi="Arial" w:cs="Arial"/>
         </w:rPr>
-        <w:t>projekt</w:t>
+        <w:t>{{ projekt</w:t>
       </w:r>
+      <w:proofErr w:type="gramEnd"/>
       <w:r>
         <w:rPr>
           <w:rFonts w:ascii="Arial" w:hAnsi="Arial" w:cs="Arial"/>
@@ -599,14 +599,7 @@
         <w:rPr>
           <w:rFonts w:ascii="Arial" w:hAnsi="Arial" w:cs="Arial"/>
         </w:rPr>
-        <w:t>nr</w:t>
-      </w:r>
-      <w:proofErr w:type="spellEnd"/>
-      <w:r>
-        <w:rPr>
-          <w:rFonts w:ascii="Arial" w:hAnsi="Arial" w:cs="Arial"/>
-        </w:rPr>
-        <w:t xml:space="preserve"> }}</w:t>
+        <w:t>nr }}</w:t>
       </w:r>
     </w:p>
     <w:p>
@@ -655,20 +648,14 @@
         </w:rPr>
         <w:tab/>
       </w:r>
+      <w:proofErr w:type="gramStart"/>
       <w:r>
         <w:rPr>
           <w:rFonts w:ascii="Arial" w:hAnsi="Arial" w:cs="Arial"/>
         </w:rPr>
-        <w:t xml:space="preserve">{{ </w:t>
+        <w:t>{{ bezeichnung</w:t>
       </w:r>
-      <w:proofErr w:type="spellStart"/>
-      <w:r>
-        <w:rPr>
-          <w:rFonts w:ascii="Arial" w:hAnsi="Arial" w:cs="Arial"/>
-        </w:rPr>
-        <w:t>bezeichnung</w:t>
-      </w:r>
-      <w:proofErr w:type="spellEnd"/>
+      <w:proofErr w:type="gramEnd"/>
       <w:r>
         <w:rPr>
           <w:rFonts w:ascii="Arial" w:hAnsi="Arial" w:cs="Arial"/>
@@ -718,26 +705,20 @@
         </w:rPr>
         <w:tab/>
       </w:r>
+      <w:proofErr w:type="gramStart"/>
       <w:r>
         <w:rPr>
           <w:rFonts w:ascii="Arial" w:hAnsi="Arial" w:cs="Arial"/>
         </w:rPr>
-        <w:t xml:space="preserve">{{ </w:t>
+        <w:t>{{ erzeuger</w:t>
       </w:r>
-      <w:proofErr w:type="spellStart"/>
-      <w:r>
-        <w:rPr>
-          <w:rFonts w:ascii="Arial" w:hAnsi="Arial" w:cs="Arial"/>
-        </w:rPr>
-        <w:t>erzeuger</w:t>
-      </w:r>
+      <w:proofErr w:type="gramEnd"/>
       <w:r>
         <w:rPr>
           <w:rFonts w:ascii="Arial" w:hAnsi="Arial" w:cs="Arial"/>
         </w:rPr>
         <w:t>_name</w:t>
       </w:r>
-      <w:proofErr w:type="spellEnd"/>
       <w:r>
         <w:rPr>
           <w:rFonts w:ascii="Arial" w:hAnsi="Arial" w:cs="Arial"/>
@@ -1136,24 +1117,16 @@
               </w:rPr>
               <w:t xml:space="preserve"> </w:t>
             </w:r>
-            <w:r>
-              <w:rPr>
-                <w:rFonts w:ascii="Arial" w:hAnsi="Arial" w:cs="Arial"/>
-                <w:sz w:val="20"/>
-                <w:szCs w:val="20"/>
-              </w:rPr>
-              <w:t xml:space="preserve">{{ </w:t>
-            </w:r>
-            <w:proofErr w:type="spellStart"/>
-            <w:r>
-              <w:rPr>
-                <w:rFonts w:ascii="Arial" w:hAnsi="Arial" w:cs="Arial"/>
-                <w:sz w:val="20"/>
-                <w:szCs w:val="20"/>
-              </w:rPr>
-              <w:t>id</w:t>
-            </w:r>
-            <w:proofErr w:type="spellEnd"/>
+            <w:proofErr w:type="gramStart"/>
+            <w:r>
+              <w:rPr>
+                <w:rFonts w:ascii="Arial" w:hAnsi="Arial" w:cs="Arial"/>
+                <w:sz w:val="20"/>
+                <w:szCs w:val="20"/>
+              </w:rPr>
+              <w:t>{{ id</w:t>
+            </w:r>
+            <w:proofErr w:type="gramEnd"/>
             <w:r>
               <w:rPr>
                 <w:rFonts w:ascii="Arial" w:hAnsi="Arial" w:cs="Arial"/>
@@ -1383,24 +1356,16 @@
                 <w:szCs w:val="20"/>
               </w:rPr>
             </w:pPr>
-            <w:r>
-              <w:rPr>
-                <w:rFonts w:ascii="Arial" w:hAnsi="Arial" w:cs="Arial"/>
-                <w:sz w:val="20"/>
-                <w:szCs w:val="20"/>
-              </w:rPr>
-              <w:t xml:space="preserve">{{ </w:t>
-            </w:r>
-            <w:proofErr w:type="spellStart"/>
-            <w:r>
-              <w:rPr>
-                <w:rFonts w:ascii="Arial" w:hAnsi="Arial" w:cs="Arial"/>
-                <w:sz w:val="20"/>
-                <w:szCs w:val="20"/>
-              </w:rPr>
-              <w:t>avv</w:t>
-            </w:r>
-            <w:proofErr w:type="spellEnd"/>
+            <w:proofErr w:type="gramStart"/>
+            <w:r>
+              <w:rPr>
+                <w:rFonts w:ascii="Arial" w:hAnsi="Arial" w:cs="Arial"/>
+                <w:sz w:val="20"/>
+                <w:szCs w:val="20"/>
+              </w:rPr>
+              <w:t>{{ avv</w:t>
+            </w:r>
+            <w:proofErr w:type="gramEnd"/>
             <w:r>
               <w:rPr>
                 <w:rFonts w:ascii="Arial" w:hAnsi="Arial" w:cs="Arial"/>
@@ -1494,13 +1459,23 @@
                 <w:szCs w:val="20"/>
               </w:rPr>
             </w:pPr>
-            <w:r>
-              <w:rPr>
-                <w:rFonts w:ascii="Arial" w:hAnsi="Arial" w:cs="Arial"/>
-                <w:sz w:val="20"/>
-                <w:szCs w:val="20"/>
-              </w:rPr>
-              <w:t>{{ menge }}</w:t>
+            <w:proofErr w:type="gramStart"/>
+            <w:r>
+              <w:rPr>
+                <w:rFonts w:ascii="Arial" w:hAnsi="Arial" w:cs="Arial"/>
+                <w:sz w:val="20"/>
+                <w:szCs w:val="20"/>
+              </w:rPr>
+              <w:t>{{ menge</w:t>
+            </w:r>
+            <w:proofErr w:type="gramEnd"/>
+            <w:r>
+              <w:rPr>
+                <w:rFonts w:ascii="Arial" w:hAnsi="Arial" w:cs="Arial"/>
+                <w:sz w:val="20"/>
+                <w:szCs w:val="20"/>
+              </w:rPr>
+              <w:t xml:space="preserve"> }}</w:t>
             </w:r>
           </w:p>
         </w:tc>
@@ -1619,24 +1594,16 @@
               </w:rPr>
               <w:t xml:space="preserve"> </w:t>
             </w:r>
-            <w:r>
-              <w:rPr>
-                <w:rFonts w:ascii="Arial" w:hAnsi="Arial" w:cs="Arial"/>
-                <w:sz w:val="20"/>
-                <w:szCs w:val="20"/>
-              </w:rPr>
-              <w:t xml:space="preserve">{{ </w:t>
-            </w:r>
-            <w:proofErr w:type="spellStart"/>
-            <w:r>
-              <w:rPr>
-                <w:rFonts w:ascii="Arial" w:hAnsi="Arial" w:cs="Arial"/>
-                <w:sz w:val="20"/>
-                <w:szCs w:val="20"/>
-              </w:rPr>
-              <w:t>erzeuger</w:t>
-            </w:r>
-            <w:proofErr w:type="spellEnd"/>
+            <w:proofErr w:type="gramStart"/>
+            <w:r>
+              <w:rPr>
+                <w:rFonts w:ascii="Arial" w:hAnsi="Arial" w:cs="Arial"/>
+                <w:sz w:val="20"/>
+                <w:szCs w:val="20"/>
+              </w:rPr>
+              <w:t>{{ erzeuger</w:t>
+            </w:r>
+            <w:proofErr w:type="gramEnd"/>
             <w:r>
               <w:rPr>
                 <w:rFonts w:ascii="Arial" w:hAnsi="Arial" w:cs="Arial"/>
@@ -1691,25 +1658,7 @@
                 <w:sz w:val="20"/>
                 <w:szCs w:val="20"/>
               </w:rPr>
-              <w:t xml:space="preserve">{{ </w:t>
-            </w:r>
-            <w:proofErr w:type="spellStart"/>
-            <w:r>
-              <w:rPr>
-                <w:rFonts w:ascii="Arial" w:hAnsi="Arial" w:cs="Arial"/>
-                <w:sz w:val="20"/>
-                <w:szCs w:val="20"/>
-              </w:rPr>
-              <w:t>ahv</w:t>
-            </w:r>
-            <w:proofErr w:type="spellEnd"/>
-            <w:r>
-              <w:rPr>
-                <w:rFonts w:ascii="Arial" w:hAnsi="Arial" w:cs="Arial"/>
-                <w:sz w:val="20"/>
-                <w:szCs w:val="20"/>
-              </w:rPr>
-              <w:t xml:space="preserve"> }}</w:t>
+              <w:t>{{ ahv }}</w:t>
             </w:r>
             <w:r>
               <w:rPr>
@@ -1804,24 +1753,16 @@
                 <w:szCs w:val="20"/>
               </w:rPr>
             </w:pPr>
-            <w:r>
-              <w:rPr>
-                <w:rFonts w:ascii="Arial" w:hAnsi="Arial" w:cs="Arial"/>
-                <w:sz w:val="20"/>
-                <w:szCs w:val="20"/>
-              </w:rPr>
-              <w:t xml:space="preserve">{{ </w:t>
-            </w:r>
-            <w:proofErr w:type="spellStart"/>
-            <w:r>
-              <w:rPr>
-                <w:rFonts w:ascii="Arial" w:hAnsi="Arial" w:cs="Arial"/>
-                <w:sz w:val="20"/>
-                <w:szCs w:val="20"/>
-              </w:rPr>
-              <w:t>datum</w:t>
-            </w:r>
-            <w:proofErr w:type="spellEnd"/>
+            <w:proofErr w:type="gramStart"/>
+            <w:r>
+              <w:rPr>
+                <w:rFonts w:ascii="Arial" w:hAnsi="Arial" w:cs="Arial"/>
+                <w:sz w:val="20"/>
+                <w:szCs w:val="20"/>
+              </w:rPr>
+              <w:t>{{ datum</w:t>
+            </w:r>
+            <w:proofErr w:type="gramEnd"/>
             <w:r>
               <w:rPr>
                 <w:rFonts w:ascii="Arial" w:hAnsi="Arial" w:cs="Arial"/>
@@ -1915,32 +1856,16 @@
                 <w:szCs w:val="20"/>
               </w:rPr>
             </w:pPr>
-            <w:r>
-              <w:rPr>
-                <w:rFonts w:ascii="Arial" w:hAnsi="Arial" w:cs="Arial"/>
-                <w:sz w:val="20"/>
-                <w:szCs w:val="20"/>
-              </w:rPr>
-              <w:t xml:space="preserve"> </w:t>
-            </w:r>
-            <w:r>
-              <w:rPr>
-                <w:rFonts w:ascii="Arial" w:hAnsi="Arial" w:cs="Arial"/>
-                <w:sz w:val="20"/>
-                <w:szCs w:val="20"/>
-              </w:rPr>
-              <w:t xml:space="preserve">{{ </w:t>
-            </w:r>
-            <w:proofErr w:type="spellStart"/>
-            <w:r>
-              <w:rPr>
-                <w:rFonts w:ascii="Arial" w:hAnsi="Arial" w:cs="Arial"/>
-                <w:sz w:val="20"/>
-                <w:szCs w:val="20"/>
-              </w:rPr>
-              <w:t>datum</w:t>
-            </w:r>
-            <w:proofErr w:type="spellEnd"/>
+            <w:proofErr w:type="gramStart"/>
+            <w:r>
+              <w:rPr>
+                <w:rFonts w:ascii="Arial" w:hAnsi="Arial" w:cs="Arial"/>
+                <w:sz w:val="20"/>
+                <w:szCs w:val="20"/>
+              </w:rPr>
+              <w:t>{{ datum</w:t>
+            </w:r>
+            <w:proofErr w:type="gramEnd"/>
             <w:r>
               <w:rPr>
                 <w:rFonts w:ascii="Arial" w:hAnsi="Arial" w:cs="Arial"/>
@@ -2656,13 +2581,23 @@
                 <w:szCs w:val="20"/>
               </w:rPr>
             </w:pPr>
-            <w:r>
-              <w:rPr>
-                <w:rFonts w:ascii="Arial" w:hAnsi="Arial" w:cs="Arial"/>
-                <w:sz w:val="20"/>
-                <w:szCs w:val="20"/>
-              </w:rPr>
-              <w:t>{{ wert }}</w:t>
+            <w:proofErr w:type="gramStart"/>
+            <w:r>
+              <w:rPr>
+                <w:rFonts w:ascii="Arial" w:hAnsi="Arial" w:cs="Arial"/>
+                <w:sz w:val="20"/>
+                <w:szCs w:val="20"/>
+              </w:rPr>
+              <w:t>{{ wert</w:t>
+            </w:r>
+            <w:proofErr w:type="gramEnd"/>
+            <w:r>
+              <w:rPr>
+                <w:rFonts w:ascii="Arial" w:hAnsi="Arial" w:cs="Arial"/>
+                <w:sz w:val="20"/>
+                <w:szCs w:val="20"/>
+              </w:rPr>
+              <w:t xml:space="preserve"> }}</w:t>
             </w:r>
           </w:p>
         </w:tc>
@@ -2804,22 +2739,14 @@
                 <w:szCs w:val="20"/>
               </w:rPr>
             </w:pPr>
-            <w:r>
-              <w:rPr>
-                <w:rFonts w:ascii="Arial" w:hAnsi="Arial" w:cs="Arial"/>
-                <w:sz w:val="20"/>
-                <w:szCs w:val="20"/>
-              </w:rPr>
-              <w:t xml:space="preserve">{{ </w:t>
-            </w:r>
-            <w:proofErr w:type="spellStart"/>
-            <w:r>
-              <w:rPr>
-                <w:rFonts w:ascii="Arial" w:hAnsi="Arial" w:cs="Arial"/>
-                <w:sz w:val="20"/>
-                <w:szCs w:val="20"/>
-              </w:rPr>
-              <w:t>leitf</w:t>
+            <w:proofErr w:type="gramStart"/>
+            <w:r>
+              <w:rPr>
+                <w:rFonts w:ascii="Arial" w:hAnsi="Arial" w:cs="Arial"/>
+                <w:sz w:val="20"/>
+                <w:szCs w:val="20"/>
+              </w:rPr>
+              <w:t>{{ leitf</w:t>
             </w:r>
             <w:r>
               <w:rPr>
@@ -2837,7 +2764,7 @@
               </w:rPr>
               <w:t>higkeit</w:t>
             </w:r>
-            <w:proofErr w:type="spellEnd"/>
+            <w:proofErr w:type="gramEnd"/>
             <w:r>
               <w:rPr>
                 <w:rFonts w:ascii="Arial" w:hAnsi="Arial" w:cs="Arial"/>
@@ -2867,23 +2794,13 @@
                 <w:szCs w:val="20"/>
               </w:rPr>
             </w:pPr>
-            <w:proofErr w:type="spellStart"/>
-            <w:r>
-              <w:rPr>
-                <w:rFonts w:ascii="Arial" w:hAnsi="Arial" w:cs="Arial"/>
-                <w:sz w:val="20"/>
-                <w:szCs w:val="20"/>
-              </w:rPr>
-              <w:t>mS</w:t>
-            </w:r>
-            <w:proofErr w:type="spellEnd"/>
-            <w:r>
-              <w:rPr>
-                <w:rFonts w:ascii="Arial" w:hAnsi="Arial" w:cs="Arial"/>
-                <w:sz w:val="20"/>
-                <w:szCs w:val="20"/>
-              </w:rPr>
-              <w:t>/cm</w:t>
+            <w:r>
+              <w:rPr>
+                <w:rFonts w:ascii="Arial" w:hAnsi="Arial" w:cs="Arial"/>
+                <w:sz w:val="20"/>
+                <w:szCs w:val="20"/>
+              </w:rPr>
+              <w:t>mS/cm</w:t>
             </w:r>
           </w:p>
         </w:tc>
@@ -2995,24 +2912,16 @@
                 <w:szCs w:val="20"/>
               </w:rPr>
             </w:pPr>
-            <w:r>
-              <w:rPr>
-                <w:rFonts w:ascii="Arial" w:hAnsi="Arial" w:cs="Arial"/>
-                <w:sz w:val="20"/>
-                <w:szCs w:val="20"/>
-              </w:rPr>
-              <w:t xml:space="preserve">{{ </w:t>
-            </w:r>
-            <w:proofErr w:type="spellStart"/>
-            <w:r>
-              <w:rPr>
-                <w:rFonts w:ascii="Arial" w:hAnsi="Arial" w:cs="Arial"/>
-                <w:sz w:val="20"/>
-                <w:szCs w:val="20"/>
-              </w:rPr>
-              <w:t>doc</w:t>
-            </w:r>
-            <w:proofErr w:type="spellEnd"/>
+            <w:proofErr w:type="gramStart"/>
+            <w:r>
+              <w:rPr>
+                <w:rFonts w:ascii="Arial" w:hAnsi="Arial" w:cs="Arial"/>
+                <w:sz w:val="20"/>
+                <w:szCs w:val="20"/>
+              </w:rPr>
+              <w:t>{{ doc</w:t>
+            </w:r>
+            <w:proofErr w:type="gramEnd"/>
             <w:r>
               <w:rPr>
                 <w:rFonts w:ascii="Arial" w:hAnsi="Arial" w:cs="Arial"/>
@@ -3169,22 +3078,14 @@
                 <w:szCs w:val="20"/>
               </w:rPr>
             </w:pPr>
-            <w:r>
-              <w:rPr>
-                <w:rFonts w:ascii="Arial" w:hAnsi="Arial" w:cs="Arial"/>
-                <w:sz w:val="20"/>
-                <w:szCs w:val="20"/>
-              </w:rPr>
-              <w:t xml:space="preserve">{{ </w:t>
-            </w:r>
-            <w:proofErr w:type="spellStart"/>
-            <w:r>
-              <w:rPr>
-                <w:rFonts w:ascii="Arial" w:hAnsi="Arial" w:cs="Arial"/>
-                <w:sz w:val="20"/>
-                <w:szCs w:val="20"/>
-              </w:rPr>
-              <w:t>molybd</w:t>
+            <w:proofErr w:type="gramStart"/>
+            <w:r>
+              <w:rPr>
+                <w:rFonts w:ascii="Arial" w:hAnsi="Arial" w:cs="Arial"/>
+                <w:sz w:val="20"/>
+                <w:szCs w:val="20"/>
+              </w:rPr>
+              <w:t>{{ molybd</w:t>
             </w:r>
             <w:r>
               <w:rPr>
@@ -3202,7 +3103,7 @@
               </w:rPr>
               <w:t>n</w:t>
             </w:r>
-            <w:proofErr w:type="spellEnd"/>
+            <w:proofErr w:type="gramEnd"/>
             <w:r>
               <w:rPr>
                 <w:rFonts w:ascii="Arial" w:hAnsi="Arial" w:cs="Arial"/>
@@ -3357,22 +3258,15 @@
                 <w:sz w:val="20"/>
               </w:rPr>
             </w:pPr>
-            <w:r>
-              <w:rPr>
-                <w:rFonts w:ascii="Arial" w:hAnsi="Arial" w:cs="Arial"/>
-                <w:sz w:val="20"/>
-              </w:rPr>
-              <w:t xml:space="preserve">{{ </w:t>
-            </w:r>
-            <w:proofErr w:type="spellStart"/>
-            <w:r>
-              <w:rPr>
-                <w:rFonts w:ascii="Arial" w:hAnsi="Arial" w:cs="Arial"/>
-                <w:sz w:val="20"/>
-              </w:rPr>
-              <w:t>selen</w:t>
-            </w:r>
-            <w:proofErr w:type="spellEnd"/>
+            <w:proofErr w:type="gramStart"/>
+            <w:r>
+              <w:rPr>
+                <w:rFonts w:ascii="Arial" w:hAnsi="Arial" w:cs="Arial"/>
+                <w:sz w:val="20"/>
+              </w:rPr>
+              <w:t>{{ selen</w:t>
+            </w:r>
+            <w:proofErr w:type="gramEnd"/>
             <w:r>
               <w:rPr>
                 <w:rFonts w:ascii="Arial" w:hAnsi="Arial" w:cs="Arial"/>
@@ -3527,22 +3421,15 @@
                 <w:sz w:val="20"/>
               </w:rPr>
             </w:pPr>
-            <w:r>
-              <w:rPr>
-                <w:rFonts w:ascii="Arial" w:hAnsi="Arial" w:cs="Arial"/>
-                <w:sz w:val="20"/>
-              </w:rPr>
-              <w:t xml:space="preserve">{{ </w:t>
-            </w:r>
-            <w:proofErr w:type="spellStart"/>
-            <w:r>
-              <w:rPr>
-                <w:rFonts w:ascii="Arial" w:hAnsi="Arial" w:cs="Arial"/>
-                <w:sz w:val="20"/>
-              </w:rPr>
-              <w:t>antimon</w:t>
-            </w:r>
-            <w:proofErr w:type="spellEnd"/>
+            <w:proofErr w:type="gramStart"/>
+            <w:r>
+              <w:rPr>
+                <w:rFonts w:ascii="Arial" w:hAnsi="Arial" w:cs="Arial"/>
+                <w:sz w:val="20"/>
+              </w:rPr>
+              <w:t>{{ antimon</w:t>
+            </w:r>
+            <w:proofErr w:type="gramEnd"/>
             <w:r>
               <w:rPr>
                 <w:rFonts w:ascii="Arial" w:hAnsi="Arial" w:cs="Arial"/>
@@ -3699,24 +3586,16 @@
                 <w:szCs w:val="20"/>
               </w:rPr>
             </w:pPr>
-            <w:r>
-              <w:rPr>
-                <w:rFonts w:ascii="Arial" w:hAnsi="Arial" w:cs="Arial"/>
-                <w:sz w:val="20"/>
-                <w:szCs w:val="20"/>
-              </w:rPr>
-              <w:t xml:space="preserve">{{ </w:t>
-            </w:r>
-            <w:proofErr w:type="spellStart"/>
-            <w:r>
-              <w:rPr>
-                <w:rFonts w:ascii="Arial" w:hAnsi="Arial" w:cs="Arial"/>
-                <w:sz w:val="20"/>
-                <w:szCs w:val="20"/>
-              </w:rPr>
-              <w:t>chrom</w:t>
-            </w:r>
-            <w:proofErr w:type="spellEnd"/>
+            <w:proofErr w:type="gramStart"/>
+            <w:r>
+              <w:rPr>
+                <w:rFonts w:ascii="Arial" w:hAnsi="Arial" w:cs="Arial"/>
+                <w:sz w:val="20"/>
+                <w:szCs w:val="20"/>
+              </w:rPr>
+              <w:t>{{ chrom</w:t>
+            </w:r>
+            <w:proofErr w:type="gramEnd"/>
             <w:r>
               <w:rPr>
                 <w:rFonts w:ascii="Arial" w:hAnsi="Arial" w:cs="Arial"/>
@@ -3809,23 +3688,13 @@
                 <w:szCs w:val="20"/>
               </w:rPr>
             </w:pPr>
-            <w:proofErr w:type="spellStart"/>
-            <w:r>
-              <w:rPr>
-                <w:rFonts w:ascii="Arial" w:hAnsi="Arial" w:cs="Arial"/>
-                <w:sz w:val="20"/>
-                <w:szCs w:val="20"/>
-              </w:rPr>
-              <w:t>Ges.Gehalt</w:t>
-            </w:r>
-            <w:proofErr w:type="spellEnd"/>
-            <w:r>
-              <w:rPr>
-                <w:rFonts w:ascii="Arial" w:hAnsi="Arial" w:cs="Arial"/>
-                <w:sz w:val="20"/>
-                <w:szCs w:val="20"/>
-              </w:rPr>
-              <w:t xml:space="preserve"> an gel. Feststoffen</w:t>
+            <w:r>
+              <w:rPr>
+                <w:rFonts w:ascii="Arial" w:hAnsi="Arial" w:cs="Arial"/>
+                <w:sz w:val="20"/>
+                <w:szCs w:val="20"/>
+              </w:rPr>
+              <w:t>Ges.Gehalt an gel. Feststoffen</w:t>
             </w:r>
           </w:p>
         </w:tc>
@@ -3893,24 +3762,16 @@
                 <w:szCs w:val="20"/>
               </w:rPr>
             </w:pPr>
-            <w:r>
-              <w:rPr>
-                <w:rFonts w:ascii="Arial" w:hAnsi="Arial" w:cs="Arial"/>
-                <w:sz w:val="20"/>
-                <w:szCs w:val="20"/>
-              </w:rPr>
-              <w:t xml:space="preserve">{{ </w:t>
-            </w:r>
-            <w:proofErr w:type="spellStart"/>
-            <w:r>
-              <w:rPr>
-                <w:rFonts w:ascii="Arial" w:hAnsi="Arial" w:cs="Arial"/>
-                <w:sz w:val="20"/>
-                <w:szCs w:val="20"/>
-              </w:rPr>
-              <w:t>tds</w:t>
-            </w:r>
-            <w:proofErr w:type="spellEnd"/>
+            <w:proofErr w:type="gramStart"/>
+            <w:r>
+              <w:rPr>
+                <w:rFonts w:ascii="Arial" w:hAnsi="Arial" w:cs="Arial"/>
+                <w:sz w:val="20"/>
+                <w:szCs w:val="20"/>
+              </w:rPr>
+              <w:t>{{ tds</w:t>
+            </w:r>
+            <w:proofErr w:type="gramEnd"/>
             <w:r>
               <w:rPr>
                 <w:rFonts w:ascii="Arial" w:hAnsi="Arial" w:cs="Arial"/>
@@ -4034,23 +3895,31 @@
                 <w:szCs w:val="20"/>
               </w:rPr>
             </w:pPr>
-            <w:proofErr w:type="spellStart"/>
             <w:r>
               <w:rPr>
                 <w:rFonts w:ascii="Arial" w:hAnsi="Arial" w:cs="Arial"/>
                 <w:sz w:val="14"/>
                 <w:szCs w:val="20"/>
               </w:rPr>
-              <w:t>Argentometrische</w:t>
-            </w:r>
-            <w:proofErr w:type="spellEnd"/>
+              <w:t xml:space="preserve">Argentometrische Bestimmung </w:t>
+            </w:r>
+            <w:proofErr w:type="gramStart"/>
             <w:r>
               <w:rPr>
                 <w:rFonts w:ascii="Arial" w:hAnsi="Arial" w:cs="Arial"/>
                 <w:sz w:val="14"/>
                 <w:szCs w:val="20"/>
               </w:rPr>
-              <w:t xml:space="preserve"> Bestimmung nach Mohr </w:t>
+              <w:t>nach Mohr</w:t>
+            </w:r>
+            <w:proofErr w:type="gramEnd"/>
+            <w:r>
+              <w:rPr>
+                <w:rFonts w:ascii="Arial" w:hAnsi="Arial" w:cs="Arial"/>
+                <w:sz w:val="14"/>
+                <w:szCs w:val="20"/>
+              </w:rPr>
+              <w:t> </w:t>
             </w:r>
           </w:p>
         </w:tc>
@@ -4076,24 +3945,16 @@
                 <w:szCs w:val="20"/>
               </w:rPr>
             </w:pPr>
-            <w:r>
-              <w:rPr>
-                <w:rFonts w:ascii="Arial" w:hAnsi="Arial" w:cs="Arial"/>
-                <w:sz w:val="20"/>
-                <w:szCs w:val="20"/>
-              </w:rPr>
-              <w:t xml:space="preserve">{{ </w:t>
-            </w:r>
-            <w:proofErr w:type="spellStart"/>
-            <w:r>
-              <w:rPr>
-                <w:rFonts w:ascii="Arial" w:hAnsi="Arial" w:cs="Arial"/>
-                <w:sz w:val="20"/>
-                <w:szCs w:val="20"/>
-              </w:rPr>
-              <w:t>chlorid</w:t>
-            </w:r>
-            <w:proofErr w:type="spellEnd"/>
+            <w:proofErr w:type="gramStart"/>
+            <w:r>
+              <w:rPr>
+                <w:rFonts w:ascii="Arial" w:hAnsi="Arial" w:cs="Arial"/>
+                <w:sz w:val="20"/>
+                <w:szCs w:val="20"/>
+              </w:rPr>
+              <w:t>{{ chlorid</w:t>
+            </w:r>
+            <w:proofErr w:type="gramEnd"/>
             <w:r>
               <w:rPr>
                 <w:rFonts w:ascii="Arial" w:hAnsi="Arial" w:cs="Arial"/>
@@ -4242,24 +4103,16 @@
                 <w:szCs w:val="20"/>
               </w:rPr>
             </w:pPr>
-            <w:r>
-              <w:rPr>
-                <w:rFonts w:ascii="Arial" w:hAnsi="Arial" w:cs="Arial"/>
-                <w:sz w:val="20"/>
-                <w:szCs w:val="20"/>
-              </w:rPr>
-              <w:t xml:space="preserve">{{ </w:t>
-            </w:r>
-            <w:proofErr w:type="spellStart"/>
-            <w:r>
-              <w:rPr>
-                <w:rFonts w:ascii="Arial" w:hAnsi="Arial" w:cs="Arial"/>
-                <w:sz w:val="20"/>
-                <w:szCs w:val="20"/>
-              </w:rPr>
-              <w:t>fluorid</w:t>
-            </w:r>
-            <w:proofErr w:type="spellEnd"/>
+            <w:proofErr w:type="gramStart"/>
+            <w:r>
+              <w:rPr>
+                <w:rFonts w:ascii="Arial" w:hAnsi="Arial" w:cs="Arial"/>
+                <w:sz w:val="20"/>
+                <w:szCs w:val="20"/>
+              </w:rPr>
+              <w:t>{{ fluorid</w:t>
+            </w:r>
+            <w:proofErr w:type="gramEnd"/>
             <w:r>
               <w:rPr>
                 <w:rFonts w:ascii="Arial" w:hAnsi="Arial" w:cs="Arial"/>
@@ -4516,13 +4369,23 @@
                 <w:szCs w:val="20"/>
               </w:rPr>
             </w:pPr>
-            <w:r>
-              <w:rPr>
-                <w:rFonts w:ascii="Arial" w:hAnsi="Arial" w:cs="Arial"/>
-                <w:sz w:val="20"/>
-                <w:szCs w:val="20"/>
-              </w:rPr>
-              <w:t>{{ feuchte }}</w:t>
+            <w:proofErr w:type="gramStart"/>
+            <w:r>
+              <w:rPr>
+                <w:rFonts w:ascii="Arial" w:hAnsi="Arial" w:cs="Arial"/>
+                <w:sz w:val="20"/>
+                <w:szCs w:val="20"/>
+              </w:rPr>
+              <w:t>{{ feuchte</w:t>
+            </w:r>
+            <w:proofErr w:type="gramEnd"/>
+            <w:r>
+              <w:rPr>
+                <w:rFonts w:ascii="Arial" w:hAnsi="Arial" w:cs="Arial"/>
+                <w:sz w:val="20"/>
+                <w:szCs w:val="20"/>
+              </w:rPr>
+              <w:t xml:space="preserve"> }}</w:t>
             </w:r>
           </w:p>
         </w:tc>
@@ -4674,6 +4537,7 @@
                 <w:szCs w:val="20"/>
               </w:rPr>
             </w:pPr>
+            <w:proofErr w:type="gramStart"/>
             <w:r>
               <w:rPr>
                 <w:rFonts w:ascii="Arial" w:hAnsi="Arial" w:cs="Arial"/>
@@ -4683,23 +4547,22 @@
               </w:rPr>
               <w:t xml:space="preserve">{{ </w:t>
             </w:r>
-            <w:proofErr w:type="spellStart"/>
-            <w:r>
-              <w:rPr>
-                <w:rFonts w:ascii="Arial" w:hAnsi="Arial" w:cs="Arial"/>
-                <w:sz w:val="20"/>
-                <w:szCs w:val="20"/>
-              </w:rPr>
-              <w:t>lipos_ts</w:t>
-            </w:r>
-            <w:proofErr w:type="spellEnd"/>
-            <w:r>
-              <w:rPr>
-                <w:rFonts w:ascii="Arial" w:hAnsi="Arial" w:cs="Arial"/>
-                <w:sz w:val="20"/>
-                <w:szCs w:val="20"/>
-              </w:rPr>
-              <w:t xml:space="preserve"> </w:t>
+            <w:r>
+              <w:rPr>
+                <w:rFonts w:ascii="Arial" w:hAnsi="Arial" w:cs="Arial"/>
+                <w:sz w:val="20"/>
+                <w:szCs w:val="20"/>
+              </w:rPr>
+              <w:t>lipos</w:t>
+            </w:r>
+            <w:proofErr w:type="gramEnd"/>
+            <w:r>
+              <w:rPr>
+                <w:rFonts w:ascii="Arial" w:hAnsi="Arial" w:cs="Arial"/>
+                <w:sz w:val="20"/>
+                <w:szCs w:val="20"/>
+              </w:rPr>
+              <w:t xml:space="preserve">_ts </w:t>
             </w:r>
             <w:r>
               <w:rPr>
@@ -4867,23 +4730,13 @@
               </w:rPr>
               <w:t>lipos_</w:t>
             </w:r>
-            <w:proofErr w:type="spellStart"/>
-            <w:r>
-              <w:rPr>
-                <w:rFonts w:ascii="Arial" w:hAnsi="Arial" w:cs="Arial"/>
-                <w:sz w:val="20"/>
-                <w:szCs w:val="20"/>
-              </w:rPr>
-              <w:t>os</w:t>
-            </w:r>
-            <w:proofErr w:type="spellEnd"/>
-            <w:r>
-              <w:rPr>
-                <w:rFonts w:ascii="Arial" w:hAnsi="Arial" w:cs="Arial"/>
-                <w:sz w:val="20"/>
-                <w:szCs w:val="20"/>
-              </w:rPr>
-              <w:t xml:space="preserve"> }}</w:t>
+            <w:r>
+              <w:rPr>
+                <w:rFonts w:ascii="Arial" w:hAnsi="Arial" w:cs="Arial"/>
+                <w:sz w:val="20"/>
+                <w:szCs w:val="20"/>
+              </w:rPr>
+              <w:t>os }}</w:t>
             </w:r>
           </w:p>
         </w:tc>
@@ -5024,22 +4877,14 @@
                 <w:szCs w:val="20"/>
               </w:rPr>
             </w:pPr>
-            <w:r>
-              <w:rPr>
-                <w:rFonts w:ascii="Arial" w:hAnsi="Arial" w:cs="Arial"/>
-                <w:sz w:val="20"/>
-                <w:szCs w:val="20"/>
-              </w:rPr>
-              <w:t xml:space="preserve">{{ </w:t>
-            </w:r>
-            <w:proofErr w:type="spellStart"/>
-            <w:r>
-              <w:rPr>
-                <w:rFonts w:ascii="Arial" w:hAnsi="Arial" w:cs="Arial"/>
-                <w:sz w:val="20"/>
-                <w:szCs w:val="20"/>
-              </w:rPr>
-              <w:t>gl</w:t>
+            <w:proofErr w:type="gramStart"/>
+            <w:r>
+              <w:rPr>
+                <w:rFonts w:ascii="Arial" w:hAnsi="Arial" w:cs="Arial"/>
+                <w:sz w:val="20"/>
+                <w:szCs w:val="20"/>
+              </w:rPr>
+              <w:t>{{ gl</w:t>
             </w:r>
             <w:r>
               <w:rPr>
@@ -5057,7 +4902,7 @@
               </w:rPr>
               <w:t>hverlust</w:t>
             </w:r>
-            <w:proofErr w:type="spellEnd"/>
+            <w:proofErr w:type="gramEnd"/>
             <w:r>
               <w:rPr>
                 <w:rFonts w:ascii="Arial" w:hAnsi="Arial" w:cs="Arial"/>
@@ -5205,24 +5050,16 @@
                 <w:szCs w:val="20"/>
               </w:rPr>
             </w:pPr>
-            <w:r>
-              <w:rPr>
-                <w:rFonts w:ascii="Arial" w:hAnsi="Arial" w:cs="Arial"/>
-                <w:sz w:val="20"/>
-                <w:szCs w:val="20"/>
-              </w:rPr>
-              <w:t xml:space="preserve">{{ </w:t>
-            </w:r>
-            <w:proofErr w:type="spellStart"/>
-            <w:r>
-              <w:rPr>
-                <w:rFonts w:ascii="Arial" w:hAnsi="Arial" w:cs="Arial"/>
-                <w:sz w:val="20"/>
-                <w:szCs w:val="20"/>
-              </w:rPr>
-              <w:t>toc</w:t>
-            </w:r>
-            <w:proofErr w:type="spellEnd"/>
+            <w:proofErr w:type="gramStart"/>
+            <w:r>
+              <w:rPr>
+                <w:rFonts w:ascii="Arial" w:hAnsi="Arial" w:cs="Arial"/>
+                <w:sz w:val="20"/>
+                <w:szCs w:val="20"/>
+              </w:rPr>
+              <w:t>{{ toc</w:t>
+            </w:r>
+            <w:proofErr w:type="gramEnd"/>
             <w:r>
               <w:rPr>
                 <w:rFonts w:ascii="Arial" w:hAnsi="Arial" w:cs="Arial"/>
@@ -5370,13 +5207,23 @@
                 <w:szCs w:val="20"/>
               </w:rPr>
             </w:pPr>
-            <w:r>
-              <w:rPr>
-                <w:rFonts w:ascii="Arial" w:hAnsi="Arial" w:cs="Arial"/>
-                <w:sz w:val="20"/>
-                <w:szCs w:val="20"/>
-              </w:rPr>
-              <w:t>{{ ec }}</w:t>
+            <w:proofErr w:type="gramStart"/>
+            <w:r>
+              <w:rPr>
+                <w:rFonts w:ascii="Arial" w:hAnsi="Arial" w:cs="Arial"/>
+                <w:sz w:val="20"/>
+                <w:szCs w:val="20"/>
+              </w:rPr>
+              <w:t>{{ ec</w:t>
+            </w:r>
+            <w:proofErr w:type="gramEnd"/>
+            <w:r>
+              <w:rPr>
+                <w:rFonts w:ascii="Arial" w:hAnsi="Arial" w:cs="Arial"/>
+                <w:sz w:val="20"/>
+                <w:szCs w:val="20"/>
+              </w:rPr>
+              <w:t xml:space="preserve"> }}</w:t>
             </w:r>
           </w:p>
         </w:tc>
@@ -5516,24 +5363,16 @@
                 <w:szCs w:val="20"/>
               </w:rPr>
             </w:pPr>
-            <w:r>
-              <w:rPr>
-                <w:rFonts w:ascii="Arial" w:hAnsi="Arial" w:cs="Arial"/>
-                <w:sz w:val="20"/>
-                <w:szCs w:val="20"/>
-              </w:rPr>
-              <w:t xml:space="preserve">{{ </w:t>
-            </w:r>
-            <w:proofErr w:type="spellStart"/>
-            <w:r>
-              <w:rPr>
-                <w:rFonts w:ascii="Arial" w:hAnsi="Arial" w:cs="Arial"/>
-                <w:sz w:val="20"/>
-                <w:szCs w:val="20"/>
-              </w:rPr>
-              <w:t>aoc</w:t>
-            </w:r>
-            <w:proofErr w:type="spellEnd"/>
+            <w:proofErr w:type="gramStart"/>
+            <w:r>
+              <w:rPr>
+                <w:rFonts w:ascii="Arial" w:hAnsi="Arial" w:cs="Arial"/>
+                <w:sz w:val="20"/>
+                <w:szCs w:val="20"/>
+              </w:rPr>
+              <w:t>{{ aoc</w:t>
+            </w:r>
+            <w:proofErr w:type="gramEnd"/>
             <w:r>
               <w:rPr>
                 <w:rFonts w:ascii="Arial" w:hAnsi="Arial" w:cs="Arial"/>
@@ -5690,13 +5529,23 @@
                 <w:szCs w:val="20"/>
               </w:rPr>
             </w:pPr>
-            <w:r>
-              <w:rPr>
-                <w:rFonts w:ascii="Arial" w:hAnsi="Arial" w:cs="Arial"/>
-                <w:sz w:val="20"/>
-                <w:szCs w:val="20"/>
-              </w:rPr>
-              <w:t>{{ nh3 }}</w:t>
+            <w:proofErr w:type="gramStart"/>
+            <w:r>
+              <w:rPr>
+                <w:rFonts w:ascii="Arial" w:hAnsi="Arial" w:cs="Arial"/>
+                <w:sz w:val="20"/>
+                <w:szCs w:val="20"/>
+              </w:rPr>
+              <w:t>{{ nh</w:t>
+            </w:r>
+            <w:proofErr w:type="gramEnd"/>
+            <w:r>
+              <w:rPr>
+                <w:rFonts w:ascii="Arial" w:hAnsi="Arial" w:cs="Arial"/>
+                <w:sz w:val="20"/>
+                <w:szCs w:val="20"/>
+              </w:rPr>
+              <w:t>3 }}</w:t>
             </w:r>
           </w:p>
         </w:tc>
@@ -5845,13 +5694,23 @@
                 <w:szCs w:val="20"/>
               </w:rPr>
             </w:pPr>
-            <w:r>
-              <w:rPr>
-                <w:rFonts w:ascii="Arial" w:hAnsi="Arial" w:cs="Arial"/>
-                <w:sz w:val="20"/>
-                <w:szCs w:val="20"/>
-              </w:rPr>
-              <w:t>{{ h2 }}</w:t>
+            <w:proofErr w:type="gramStart"/>
+            <w:r>
+              <w:rPr>
+                <w:rFonts w:ascii="Arial" w:hAnsi="Arial" w:cs="Arial"/>
+                <w:sz w:val="20"/>
+                <w:szCs w:val="20"/>
+              </w:rPr>
+              <w:t>{{ h</w:t>
+            </w:r>
+            <w:proofErr w:type="gramEnd"/>
+            <w:r>
+              <w:rPr>
+                <w:rFonts w:ascii="Arial" w:hAnsi="Arial" w:cs="Arial"/>
+                <w:sz w:val="20"/>
+                <w:szCs w:val="20"/>
+              </w:rPr>
+              <w:t>2 }}</w:t>
             </w:r>
           </w:p>
         </w:tc>
@@ -5992,24 +5851,16 @@
                 <w:szCs w:val="20"/>
               </w:rPr>
             </w:pPr>
-            <w:r>
-              <w:rPr>
-                <w:rFonts w:ascii="Arial" w:hAnsi="Arial" w:cs="Arial"/>
-                <w:sz w:val="20"/>
-                <w:szCs w:val="20"/>
-              </w:rPr>
-              <w:t xml:space="preserve">{{ </w:t>
-            </w:r>
-            <w:proofErr w:type="spellStart"/>
-            <w:r>
-              <w:rPr>
-                <w:rFonts w:ascii="Arial" w:hAnsi="Arial" w:cs="Arial"/>
-                <w:sz w:val="20"/>
-                <w:szCs w:val="20"/>
-              </w:rPr>
-              <w:t>brandtest</w:t>
-            </w:r>
-            <w:proofErr w:type="spellEnd"/>
+            <w:proofErr w:type="gramStart"/>
+            <w:r>
+              <w:rPr>
+                <w:rFonts w:ascii="Arial" w:hAnsi="Arial" w:cs="Arial"/>
+                <w:sz w:val="20"/>
+                <w:szCs w:val="20"/>
+              </w:rPr>
+              <w:t>{{ brandtest</w:t>
+            </w:r>
+            <w:proofErr w:type="gramEnd"/>
             <w:r>
               <w:rPr>
                 <w:rFonts w:ascii="Arial" w:hAnsi="Arial" w:cs="Arial"/>
@@ -6208,24 +6059,16 @@
                 <w:szCs w:val="20"/>
               </w:rPr>
             </w:pPr>
-            <w:r>
-              <w:rPr>
-                <w:rFonts w:ascii="Arial" w:hAnsi="Arial" w:cs="Arial"/>
-                <w:sz w:val="20"/>
-                <w:szCs w:val="20"/>
-              </w:rPr>
-              <w:t xml:space="preserve">{{ </w:t>
-            </w:r>
-            <w:proofErr w:type="spellStart"/>
-            <w:r>
-              <w:rPr>
-                <w:rFonts w:ascii="Arial" w:hAnsi="Arial" w:cs="Arial"/>
-                <w:sz w:val="20"/>
-                <w:szCs w:val="20"/>
-              </w:rPr>
-              <w:t>farbe</w:t>
-            </w:r>
-            <w:proofErr w:type="spellEnd"/>
+            <w:proofErr w:type="gramStart"/>
+            <w:r>
+              <w:rPr>
+                <w:rFonts w:ascii="Arial" w:hAnsi="Arial" w:cs="Arial"/>
+                <w:sz w:val="20"/>
+                <w:szCs w:val="20"/>
+              </w:rPr>
+              <w:t>{{ farbe</w:t>
+            </w:r>
+            <w:proofErr w:type="gramEnd"/>
             <w:r>
               <w:rPr>
                 <w:rFonts w:ascii="Arial" w:hAnsi="Arial" w:cs="Arial"/>
@@ -6282,24 +6125,16 @@
                 <w:szCs w:val="20"/>
               </w:rPr>
             </w:pPr>
-            <w:r>
-              <w:rPr>
-                <w:rFonts w:ascii="Arial" w:hAnsi="Arial" w:cs="Arial"/>
-                <w:sz w:val="20"/>
-                <w:szCs w:val="20"/>
-              </w:rPr>
-              <w:t xml:space="preserve">{{ </w:t>
-            </w:r>
-            <w:proofErr w:type="spellStart"/>
-            <w:r>
-              <w:rPr>
-                <w:rFonts w:ascii="Arial" w:hAnsi="Arial" w:cs="Arial"/>
-                <w:sz w:val="20"/>
-                <w:szCs w:val="20"/>
-              </w:rPr>
-              <w:t>konsistenz</w:t>
-            </w:r>
-            <w:proofErr w:type="spellEnd"/>
+            <w:proofErr w:type="gramStart"/>
+            <w:r>
+              <w:rPr>
+                <w:rFonts w:ascii="Arial" w:hAnsi="Arial" w:cs="Arial"/>
+                <w:sz w:val="20"/>
+                <w:szCs w:val="20"/>
+              </w:rPr>
+              <w:t>{{ konsistenz</w:t>
+            </w:r>
+            <w:proofErr w:type="gramEnd"/>
             <w:r>
               <w:rPr>
                 <w:rFonts w:ascii="Arial" w:hAnsi="Arial" w:cs="Arial"/>
@@ -6356,24 +6191,16 @@
                 <w:szCs w:val="20"/>
               </w:rPr>
             </w:pPr>
-            <w:r>
-              <w:rPr>
-                <w:rFonts w:ascii="Arial" w:hAnsi="Arial" w:cs="Arial"/>
-                <w:sz w:val="20"/>
-                <w:szCs w:val="20"/>
-              </w:rPr>
-              <w:t xml:space="preserve">{{ </w:t>
-            </w:r>
-            <w:proofErr w:type="spellStart"/>
-            <w:r>
-              <w:rPr>
-                <w:rFonts w:ascii="Arial" w:hAnsi="Arial" w:cs="Arial"/>
-                <w:sz w:val="20"/>
-                <w:szCs w:val="20"/>
-              </w:rPr>
-              <w:t>geruch</w:t>
-            </w:r>
-            <w:proofErr w:type="spellEnd"/>
+            <w:proofErr w:type="gramStart"/>
+            <w:r>
+              <w:rPr>
+                <w:rFonts w:ascii="Arial" w:hAnsi="Arial" w:cs="Arial"/>
+                <w:sz w:val="20"/>
+                <w:szCs w:val="20"/>
+              </w:rPr>
+              <w:t>{{ geruch</w:t>
+            </w:r>
+            <w:proofErr w:type="gramEnd"/>
             <w:r>
               <w:rPr>
                 <w:rFonts w:ascii="Arial" w:hAnsi="Arial" w:cs="Arial"/>
@@ -6451,6 +6278,7 @@
                 <w:szCs w:val="20"/>
               </w:rPr>
             </w:pPr>
+            <w:proofErr w:type="gramStart"/>
             <w:r>
               <w:rPr>
                 <w:rFonts w:ascii="Arial" w:hAnsi="Arial" w:cs="Arial"/>
@@ -6467,6 +6295,7 @@
               </w:rPr>
               <w:t>bemerkung</w:t>
             </w:r>
+            <w:proofErr w:type="gramEnd"/>
             <w:r>
               <w:rPr>
                 <w:rFonts w:ascii="Arial" w:hAnsi="Arial" w:cs="Arial"/>
@@ -6741,13 +6570,23 @@
                 <w:szCs w:val="20"/>
               </w:rPr>
             </w:pPr>
-            <w:r>
-              <w:rPr>
-                <w:rFonts w:ascii="Arial" w:hAnsi="Arial" w:cs="Arial"/>
-                <w:sz w:val="20"/>
-                <w:szCs w:val="20"/>
-              </w:rPr>
-              <w:t>RFA Scan(s)</w:t>
+            <w:proofErr w:type="gramStart"/>
+            <w:r>
+              <w:rPr>
+                <w:rFonts w:ascii="Arial" w:hAnsi="Arial" w:cs="Arial"/>
+                <w:sz w:val="20"/>
+                <w:szCs w:val="20"/>
+              </w:rPr>
+              <w:t>RFA Scan</w:t>
+            </w:r>
+            <w:proofErr w:type="gramEnd"/>
+            <w:r>
+              <w:rPr>
+                <w:rFonts w:ascii="Arial" w:hAnsi="Arial" w:cs="Arial"/>
+                <w:sz w:val="20"/>
+                <w:szCs w:val="20"/>
+              </w:rPr>
+              <w:t>(s)</w:t>
             </w:r>
           </w:p>
         </w:tc>
@@ -6768,6 +6607,7 @@
                 <w:szCs w:val="20"/>
               </w:rPr>
             </w:pPr>
+            <w:proofErr w:type="gramStart"/>
             <w:r>
               <w:rPr>
                 <w:rFonts w:ascii="Arial" w:hAnsi="Arial" w:cs="Arial"/>
@@ -6776,16 +6616,23 @@
               </w:rPr>
               <w:t xml:space="preserve">{{ </w:t>
             </w:r>
-            <w:proofErr w:type="spellStart"/>
-            <w:r>
-              <w:rPr>
-                <w:rFonts w:ascii="Arial" w:hAnsi="Arial" w:cs="Arial"/>
-                <w:sz w:val="20"/>
-                <w:szCs w:val="20"/>
-              </w:rPr>
-              <w:t>rfa_yes</w:t>
-            </w:r>
-            <w:proofErr w:type="spellEnd"/>
+            <w:r>
+              <w:rPr>
+                <w:rFonts w:ascii="Arial" w:hAnsi="Arial" w:cs="Arial"/>
+                <w:sz w:val="20"/>
+                <w:szCs w:val="20"/>
+              </w:rPr>
+              <w:t>rfa</w:t>
+            </w:r>
+            <w:proofErr w:type="gramEnd"/>
+            <w:r>
+              <w:rPr>
+                <w:rFonts w:ascii="Arial" w:hAnsi="Arial" w:cs="Arial"/>
+                <w:sz w:val="20"/>
+                <w:szCs w:val="20"/>
+              </w:rPr>
+              <w:t>_yes</w:t>
+            </w:r>
             <w:r>
               <w:rPr>
                 <w:rFonts w:ascii="Arial" w:hAnsi="Arial" w:cs="Arial"/>
@@ -6813,6 +6660,7 @@
                 <w:szCs w:val="20"/>
               </w:rPr>
             </w:pPr>
+            <w:proofErr w:type="gramStart"/>
             <w:r>
               <w:rPr>
                 <w:rFonts w:ascii="Arial" w:hAnsi="Arial" w:cs="Arial"/>
@@ -6821,16 +6669,23 @@
               </w:rPr>
               <w:t xml:space="preserve">{{ </w:t>
             </w:r>
-            <w:proofErr w:type="spellStart"/>
-            <w:r>
-              <w:rPr>
-                <w:rFonts w:ascii="Arial" w:hAnsi="Arial" w:cs="Arial"/>
-                <w:sz w:val="20"/>
-                <w:szCs w:val="20"/>
-              </w:rPr>
-              <w:t>rfa_no</w:t>
-            </w:r>
-            <w:proofErr w:type="spellEnd"/>
+            <w:r>
+              <w:rPr>
+                <w:rFonts w:ascii="Arial" w:hAnsi="Arial" w:cs="Arial"/>
+                <w:sz w:val="20"/>
+                <w:szCs w:val="20"/>
+              </w:rPr>
+              <w:t>rfa</w:t>
+            </w:r>
+            <w:proofErr w:type="gramEnd"/>
+            <w:r>
+              <w:rPr>
+                <w:rFonts w:ascii="Arial" w:hAnsi="Arial" w:cs="Arial"/>
+                <w:sz w:val="20"/>
+                <w:szCs w:val="20"/>
+              </w:rPr>
+              <w:t>_no</w:t>
+            </w:r>
             <w:r>
               <w:rPr>
                 <w:rFonts w:ascii="Arial" w:hAnsi="Arial" w:cs="Arial"/>
@@ -6860,6 +6715,7 @@
                 <w:szCs w:val="20"/>
               </w:rPr>
             </w:pPr>
+            <w:proofErr w:type="gramStart"/>
             <w:r>
               <w:rPr>
                 <w:rFonts w:ascii="Arial" w:hAnsi="Arial" w:cs="Arial"/>
@@ -6868,6 +6724,7 @@
               </w:rPr>
               <w:t>DOC Analyse</w:t>
             </w:r>
+            <w:proofErr w:type="gramEnd"/>
           </w:p>
         </w:tc>
         <w:tc>
@@ -6887,6 +6744,7 @@
                 <w:szCs w:val="20"/>
               </w:rPr>
             </w:pPr>
+            <w:proofErr w:type="gramStart"/>
             <w:r>
               <w:rPr>
                 <w:rFonts w:ascii="Arial" w:hAnsi="Arial" w:cs="Arial"/>
@@ -6895,16 +6753,23 @@
               </w:rPr>
               <w:t xml:space="preserve">{{ </w:t>
             </w:r>
-            <w:proofErr w:type="spellStart"/>
-            <w:r>
-              <w:rPr>
-                <w:rFonts w:ascii="Arial" w:hAnsi="Arial" w:cs="Arial"/>
-                <w:sz w:val="20"/>
-                <w:szCs w:val="20"/>
-              </w:rPr>
-              <w:t>doc_yes</w:t>
-            </w:r>
-            <w:proofErr w:type="spellEnd"/>
+            <w:r>
+              <w:rPr>
+                <w:rFonts w:ascii="Arial" w:hAnsi="Arial" w:cs="Arial"/>
+                <w:sz w:val="20"/>
+                <w:szCs w:val="20"/>
+              </w:rPr>
+              <w:t>doc</w:t>
+            </w:r>
+            <w:proofErr w:type="gramEnd"/>
+            <w:r>
+              <w:rPr>
+                <w:rFonts w:ascii="Arial" w:hAnsi="Arial" w:cs="Arial"/>
+                <w:sz w:val="20"/>
+                <w:szCs w:val="20"/>
+              </w:rPr>
+              <w:t>_yes</w:t>
+            </w:r>
             <w:r>
               <w:rPr>
                 <w:rFonts w:ascii="Arial" w:hAnsi="Arial" w:cs="Arial"/>
@@ -6932,6 +6797,7 @@
                 <w:szCs w:val="20"/>
               </w:rPr>
             </w:pPr>
+            <w:proofErr w:type="gramStart"/>
             <w:r>
               <w:rPr>
                 <w:rFonts w:ascii="Arial" w:hAnsi="Arial" w:cs="Arial"/>
@@ -6940,23 +6806,22 @@
               </w:rPr>
               <w:t xml:space="preserve">{{ </w:t>
             </w:r>
-            <w:proofErr w:type="spellStart"/>
-            <w:r>
-              <w:rPr>
-                <w:rFonts w:ascii="Arial" w:hAnsi="Arial" w:cs="Arial"/>
-                <w:sz w:val="20"/>
-                <w:szCs w:val="20"/>
-              </w:rPr>
-              <w:t>doc_no</w:t>
-            </w:r>
-            <w:proofErr w:type="spellEnd"/>
-            <w:r>
-              <w:rPr>
-                <w:rFonts w:ascii="Arial" w:hAnsi="Arial" w:cs="Arial"/>
-                <w:sz w:val="20"/>
-                <w:szCs w:val="20"/>
-              </w:rPr>
-              <w:t xml:space="preserve"> </w:t>
+            <w:r>
+              <w:rPr>
+                <w:rFonts w:ascii="Arial" w:hAnsi="Arial" w:cs="Arial"/>
+                <w:sz w:val="20"/>
+                <w:szCs w:val="20"/>
+              </w:rPr>
+              <w:t>doc</w:t>
+            </w:r>
+            <w:proofErr w:type="gramEnd"/>
+            <w:r>
+              <w:rPr>
+                <w:rFonts w:ascii="Arial" w:hAnsi="Arial" w:cs="Arial"/>
+                <w:sz w:val="20"/>
+                <w:szCs w:val="20"/>
+              </w:rPr>
+              <w:t xml:space="preserve">_no </w:t>
             </w:r>
             <w:r>
               <w:rPr>
@@ -6987,6 +6852,7 @@
                 <w:szCs w:val="20"/>
               </w:rPr>
             </w:pPr>
+            <w:proofErr w:type="gramStart"/>
             <w:r>
               <w:rPr>
                 <w:rFonts w:ascii="Arial" w:hAnsi="Arial" w:cs="Arial"/>
@@ -6995,6 +6861,7 @@
               </w:rPr>
               <w:t>ICP Analyse</w:t>
             </w:r>
+            <w:proofErr w:type="gramEnd"/>
           </w:p>
         </w:tc>
         <w:tc>
@@ -7014,6 +6881,7 @@
                 <w:szCs w:val="20"/>
               </w:rPr>
             </w:pPr>
+            <w:proofErr w:type="gramStart"/>
             <w:r>
               <w:rPr>
                 <w:rFonts w:ascii="Arial" w:hAnsi="Arial" w:cs="Arial"/>
@@ -7022,16 +6890,23 @@
               </w:rPr>
               <w:t xml:space="preserve">{{ </w:t>
             </w:r>
-            <w:proofErr w:type="spellStart"/>
-            <w:r>
-              <w:rPr>
-                <w:rFonts w:ascii="Arial" w:hAnsi="Arial" w:cs="Arial"/>
-                <w:sz w:val="20"/>
-                <w:szCs w:val="20"/>
-              </w:rPr>
-              <w:t>icp_yes</w:t>
-            </w:r>
-            <w:proofErr w:type="spellEnd"/>
+            <w:r>
+              <w:rPr>
+                <w:rFonts w:ascii="Arial" w:hAnsi="Arial" w:cs="Arial"/>
+                <w:sz w:val="20"/>
+                <w:szCs w:val="20"/>
+              </w:rPr>
+              <w:t>icp</w:t>
+            </w:r>
+            <w:proofErr w:type="gramEnd"/>
+            <w:r>
+              <w:rPr>
+                <w:rFonts w:ascii="Arial" w:hAnsi="Arial" w:cs="Arial"/>
+                <w:sz w:val="20"/>
+                <w:szCs w:val="20"/>
+              </w:rPr>
+              <w:t>_yes</w:t>
+            </w:r>
             <w:r>
               <w:rPr>
                 <w:rFonts w:ascii="Arial" w:hAnsi="Arial" w:cs="Arial"/>
@@ -7059,6 +6934,7 @@
                 <w:szCs w:val="20"/>
               </w:rPr>
             </w:pPr>
+            <w:proofErr w:type="gramStart"/>
             <w:r>
               <w:rPr>
                 <w:rFonts w:ascii="Arial" w:hAnsi="Arial" w:cs="Arial"/>
@@ -7067,16 +6943,23 @@
               </w:rPr>
               <w:t xml:space="preserve">{{ </w:t>
             </w:r>
-            <w:proofErr w:type="spellStart"/>
-            <w:r>
-              <w:rPr>
-                <w:rFonts w:ascii="Arial" w:hAnsi="Arial" w:cs="Arial"/>
-                <w:sz w:val="20"/>
-                <w:szCs w:val="20"/>
-              </w:rPr>
-              <w:t>icp_no</w:t>
-            </w:r>
-            <w:proofErr w:type="spellEnd"/>
+            <w:r>
+              <w:rPr>
+                <w:rFonts w:ascii="Arial" w:hAnsi="Arial" w:cs="Arial"/>
+                <w:sz w:val="20"/>
+                <w:szCs w:val="20"/>
+              </w:rPr>
+              <w:t>icp</w:t>
+            </w:r>
+            <w:proofErr w:type="gramEnd"/>
+            <w:r>
+              <w:rPr>
+                <w:rFonts w:ascii="Arial" w:hAnsi="Arial" w:cs="Arial"/>
+                <w:sz w:val="20"/>
+                <w:szCs w:val="20"/>
+              </w:rPr>
+              <w:t>_no</w:t>
+            </w:r>
             <w:r>
               <w:rPr>
                 <w:rFonts w:ascii="Arial" w:hAnsi="Arial" w:cs="Arial"/>
@@ -7133,6 +7016,7 @@
                 <w:szCs w:val="20"/>
               </w:rPr>
             </w:pPr>
+            <w:proofErr w:type="gramStart"/>
             <w:r>
               <w:rPr>
                 <w:rFonts w:ascii="Arial" w:hAnsi="Arial" w:cs="Arial"/>
@@ -7141,16 +7025,23 @@
               </w:rPr>
               <w:t xml:space="preserve">{{ </w:t>
             </w:r>
-            <w:proofErr w:type="spellStart"/>
-            <w:r>
-              <w:rPr>
-                <w:rFonts w:ascii="Arial" w:hAnsi="Arial" w:cs="Arial"/>
-                <w:sz w:val="20"/>
-                <w:szCs w:val="20"/>
-              </w:rPr>
-              <w:t>toc_yes</w:t>
-            </w:r>
-            <w:proofErr w:type="spellEnd"/>
+            <w:r>
+              <w:rPr>
+                <w:rFonts w:ascii="Arial" w:hAnsi="Arial" w:cs="Arial"/>
+                <w:sz w:val="20"/>
+                <w:szCs w:val="20"/>
+              </w:rPr>
+              <w:t>toc</w:t>
+            </w:r>
+            <w:proofErr w:type="gramEnd"/>
+            <w:r>
+              <w:rPr>
+                <w:rFonts w:ascii="Arial" w:hAnsi="Arial" w:cs="Arial"/>
+                <w:sz w:val="20"/>
+                <w:szCs w:val="20"/>
+              </w:rPr>
+              <w:t>_yes</w:t>
+            </w:r>
             <w:r>
               <w:rPr>
                 <w:rFonts w:ascii="Arial" w:hAnsi="Arial" w:cs="Arial"/>
@@ -7178,6 +7069,7 @@
                 <w:szCs w:val="20"/>
               </w:rPr>
             </w:pPr>
+            <w:proofErr w:type="gramStart"/>
             <w:r>
               <w:rPr>
                 <w:rFonts w:ascii="Arial" w:hAnsi="Arial" w:cs="Arial"/>
@@ -7186,16 +7078,23 @@
               </w:rPr>
               <w:t xml:space="preserve">{{ </w:t>
             </w:r>
-            <w:proofErr w:type="spellStart"/>
-            <w:r>
-              <w:rPr>
-                <w:rFonts w:ascii="Arial" w:hAnsi="Arial" w:cs="Arial"/>
-                <w:sz w:val="20"/>
-                <w:szCs w:val="20"/>
-              </w:rPr>
-              <w:t>toc_no</w:t>
-            </w:r>
-            <w:proofErr w:type="spellEnd"/>
+            <w:r>
+              <w:rPr>
+                <w:rFonts w:ascii="Arial" w:hAnsi="Arial" w:cs="Arial"/>
+                <w:sz w:val="20"/>
+                <w:szCs w:val="20"/>
+              </w:rPr>
+              <w:t>toc</w:t>
+            </w:r>
+            <w:proofErr w:type="gramEnd"/>
+            <w:r>
+              <w:rPr>
+                <w:rFonts w:ascii="Arial" w:hAnsi="Arial" w:cs="Arial"/>
+                <w:sz w:val="20"/>
+                <w:szCs w:val="20"/>
+              </w:rPr>
+              <w:t>_no</w:t>
+            </w:r>
             <w:r>
               <w:rPr>
                 <w:rFonts w:ascii="Arial" w:hAnsi="Arial" w:cs="Arial"/>
@@ -7252,6 +7151,7 @@
                 <w:szCs w:val="20"/>
               </w:rPr>
             </w:pPr>
+            <w:proofErr w:type="gramStart"/>
             <w:r>
               <w:rPr>
                 <w:rFonts w:ascii="Arial" w:hAnsi="Arial" w:cs="Arial"/>
@@ -7260,16 +7160,23 @@
               </w:rPr>
               <w:t xml:space="preserve">{{ </w:t>
             </w:r>
-            <w:proofErr w:type="spellStart"/>
-            <w:r>
-              <w:rPr>
-                <w:rFonts w:ascii="Arial" w:hAnsi="Arial" w:cs="Arial"/>
-                <w:sz w:val="20"/>
-                <w:szCs w:val="20"/>
-              </w:rPr>
-              <w:t>cl_yes</w:t>
-            </w:r>
-            <w:proofErr w:type="spellEnd"/>
+            <w:r>
+              <w:rPr>
+                <w:rFonts w:ascii="Arial" w:hAnsi="Arial" w:cs="Arial"/>
+                <w:sz w:val="20"/>
+                <w:szCs w:val="20"/>
+              </w:rPr>
+              <w:t>cl</w:t>
+            </w:r>
+            <w:proofErr w:type="gramEnd"/>
+            <w:r>
+              <w:rPr>
+                <w:rFonts w:ascii="Arial" w:hAnsi="Arial" w:cs="Arial"/>
+                <w:sz w:val="20"/>
+                <w:szCs w:val="20"/>
+              </w:rPr>
+              <w:t>_yes</w:t>
+            </w:r>
             <w:r>
               <w:rPr>
                 <w:rFonts w:ascii="Arial" w:hAnsi="Arial" w:cs="Arial"/>
@@ -7297,6 +7204,7 @@
                 <w:szCs w:val="20"/>
               </w:rPr>
             </w:pPr>
+            <w:proofErr w:type="gramStart"/>
             <w:r>
               <w:rPr>
                 <w:rFonts w:ascii="Arial" w:hAnsi="Arial" w:cs="Arial"/>
@@ -7305,16 +7213,23 @@
               </w:rPr>
               <w:t xml:space="preserve">{{ </w:t>
             </w:r>
-            <w:proofErr w:type="spellStart"/>
-            <w:r>
-              <w:rPr>
-                <w:rFonts w:ascii="Arial" w:hAnsi="Arial" w:cs="Arial"/>
-                <w:sz w:val="20"/>
-                <w:szCs w:val="20"/>
-              </w:rPr>
-              <w:t>cl_no</w:t>
-            </w:r>
-            <w:proofErr w:type="spellEnd"/>
+            <w:r>
+              <w:rPr>
+                <w:rFonts w:ascii="Arial" w:hAnsi="Arial" w:cs="Arial"/>
+                <w:sz w:val="20"/>
+                <w:szCs w:val="20"/>
+              </w:rPr>
+              <w:t>cl</w:t>
+            </w:r>
+            <w:proofErr w:type="gramEnd"/>
+            <w:r>
+              <w:rPr>
+                <w:rFonts w:ascii="Arial" w:hAnsi="Arial" w:cs="Arial"/>
+                <w:sz w:val="20"/>
+                <w:szCs w:val="20"/>
+              </w:rPr>
+              <w:t>_no</w:t>
+            </w:r>
             <w:r>
               <w:rPr>
                 <w:rFonts w:ascii="Arial" w:hAnsi="Arial" w:cs="Arial"/>
@@ -7371,6 +7286,7 @@
                 <w:szCs w:val="20"/>
               </w:rPr>
             </w:pPr>
+            <w:proofErr w:type="gramStart"/>
             <w:r>
               <w:rPr>
                 <w:rFonts w:ascii="Arial" w:hAnsi="Arial" w:cs="Arial"/>
@@ -7379,16 +7295,23 @@
               </w:rPr>
               <w:t xml:space="preserve">{{ </w:t>
             </w:r>
-            <w:proofErr w:type="spellStart"/>
-            <w:r>
-              <w:rPr>
-                <w:rFonts w:ascii="Arial" w:hAnsi="Arial" w:cs="Arial"/>
-                <w:sz w:val="20"/>
-                <w:szCs w:val="20"/>
-              </w:rPr>
-              <w:t>pic_yes</w:t>
-            </w:r>
-            <w:proofErr w:type="spellEnd"/>
+            <w:r>
+              <w:rPr>
+                <w:rFonts w:ascii="Arial" w:hAnsi="Arial" w:cs="Arial"/>
+                <w:sz w:val="20"/>
+                <w:szCs w:val="20"/>
+              </w:rPr>
+              <w:t>pic</w:t>
+            </w:r>
+            <w:proofErr w:type="gramEnd"/>
+            <w:r>
+              <w:rPr>
+                <w:rFonts w:ascii="Arial" w:hAnsi="Arial" w:cs="Arial"/>
+                <w:sz w:val="20"/>
+                <w:szCs w:val="20"/>
+              </w:rPr>
+              <w:t>_yes</w:t>
+            </w:r>
             <w:r>
               <w:rPr>
                 <w:rFonts w:ascii="Arial" w:hAnsi="Arial" w:cs="Arial"/>
@@ -7416,6 +7339,7 @@
                 <w:szCs w:val="20"/>
               </w:rPr>
             </w:pPr>
+            <w:proofErr w:type="gramStart"/>
             <w:r>
               <w:rPr>
                 <w:rFonts w:ascii="Arial" w:hAnsi="Arial" w:cs="Arial"/>
@@ -7424,16 +7348,23 @@
               </w:rPr>
               <w:t xml:space="preserve">{{ </w:t>
             </w:r>
-            <w:proofErr w:type="spellStart"/>
-            <w:r>
-              <w:rPr>
-                <w:rFonts w:ascii="Arial" w:hAnsi="Arial" w:cs="Arial"/>
-                <w:sz w:val="20"/>
-                <w:szCs w:val="20"/>
-              </w:rPr>
-              <w:t>pic_no</w:t>
-            </w:r>
-            <w:proofErr w:type="spellEnd"/>
+            <w:r>
+              <w:rPr>
+                <w:rFonts w:ascii="Arial" w:hAnsi="Arial" w:cs="Arial"/>
+                <w:sz w:val="20"/>
+                <w:szCs w:val="20"/>
+              </w:rPr>
+              <w:t>pic</w:t>
+            </w:r>
+            <w:proofErr w:type="gramEnd"/>
+            <w:r>
+              <w:rPr>
+                <w:rFonts w:ascii="Arial" w:hAnsi="Arial" w:cs="Arial"/>
+                <w:sz w:val="20"/>
+                <w:szCs w:val="20"/>
+              </w:rPr>
+              <w:t>_no</w:t>
+            </w:r>
             <w:r>
               <w:rPr>
                 <w:rFonts w:ascii="Arial" w:hAnsi="Arial" w:cs="Arial"/>
@@ -7490,6 +7421,7 @@
                 <w:szCs w:val="20"/>
               </w:rPr>
             </w:pPr>
+            <w:proofErr w:type="gramStart"/>
             <w:r>
               <w:rPr>
                 <w:rFonts w:ascii="Arial" w:hAnsi="Arial" w:cs="Arial"/>
@@ -7498,16 +7430,23 @@
               </w:rPr>
               <w:t xml:space="preserve">{{ </w:t>
             </w:r>
-            <w:proofErr w:type="spellStart"/>
-            <w:r>
-              <w:rPr>
-                <w:rFonts w:ascii="Arial" w:hAnsi="Arial" w:cs="Arial"/>
-                <w:sz w:val="20"/>
-                <w:szCs w:val="20"/>
-              </w:rPr>
-              <w:t>fremd_yes</w:t>
-            </w:r>
-            <w:proofErr w:type="spellEnd"/>
+            <w:r>
+              <w:rPr>
+                <w:rFonts w:ascii="Arial" w:hAnsi="Arial" w:cs="Arial"/>
+                <w:sz w:val="20"/>
+                <w:szCs w:val="20"/>
+              </w:rPr>
+              <w:t>fremd</w:t>
+            </w:r>
+            <w:proofErr w:type="gramEnd"/>
+            <w:r>
+              <w:rPr>
+                <w:rFonts w:ascii="Arial" w:hAnsi="Arial" w:cs="Arial"/>
+                <w:sz w:val="20"/>
+                <w:szCs w:val="20"/>
+              </w:rPr>
+              <w:t>_yes</w:t>
+            </w:r>
             <w:r>
               <w:rPr>
                 <w:rFonts w:ascii="Arial" w:hAnsi="Arial" w:cs="Arial"/>
@@ -7535,6 +7474,7 @@
                 <w:szCs w:val="20"/>
               </w:rPr>
             </w:pPr>
+            <w:proofErr w:type="gramStart"/>
             <w:r>
               <w:rPr>
                 <w:rFonts w:ascii="Arial" w:hAnsi="Arial" w:cs="Arial"/>
@@ -7543,16 +7483,23 @@
               </w:rPr>
               <w:t xml:space="preserve">{{ </w:t>
             </w:r>
-            <w:proofErr w:type="spellStart"/>
-            <w:r>
-              <w:rPr>
-                <w:rFonts w:ascii="Arial" w:hAnsi="Arial" w:cs="Arial"/>
-                <w:sz w:val="20"/>
-                <w:szCs w:val="20"/>
-              </w:rPr>
-              <w:t>fremd_no</w:t>
-            </w:r>
-            <w:proofErr w:type="spellEnd"/>
+            <w:r>
+              <w:rPr>
+                <w:rFonts w:ascii="Arial" w:hAnsi="Arial" w:cs="Arial"/>
+                <w:sz w:val="20"/>
+                <w:szCs w:val="20"/>
+              </w:rPr>
+              <w:t>fremd</w:t>
+            </w:r>
+            <w:proofErr w:type="gramEnd"/>
+            <w:r>
+              <w:rPr>
+                <w:rFonts w:ascii="Arial" w:hAnsi="Arial" w:cs="Arial"/>
+                <w:sz w:val="20"/>
+                <w:szCs w:val="20"/>
+              </w:rPr>
+              <w:t>_no</w:t>
+            </w:r>
             <w:r>
               <w:rPr>
                 <w:rFonts w:ascii="Arial" w:hAnsi="Arial" w:cs="Arial"/>
@@ -7609,6 +7556,7 @@
                 <w:szCs w:val="20"/>
               </w:rPr>
             </w:pPr>
+            <w:proofErr w:type="gramStart"/>
             <w:r>
               <w:rPr>
                 <w:rFonts w:ascii="Arial" w:hAnsi="Arial" w:cs="Arial"/>
@@ -7617,16 +7565,23 @@
               </w:rPr>
               <w:t xml:space="preserve">{{ </w:t>
             </w:r>
-            <w:proofErr w:type="spellStart"/>
-            <w:r>
-              <w:rPr>
-                <w:rFonts w:ascii="Arial" w:hAnsi="Arial" w:cs="Arial"/>
-                <w:sz w:val="20"/>
-                <w:szCs w:val="20"/>
-              </w:rPr>
-              <w:t>pnp_yes</w:t>
-            </w:r>
-            <w:proofErr w:type="spellEnd"/>
+            <w:r>
+              <w:rPr>
+                <w:rFonts w:ascii="Arial" w:hAnsi="Arial" w:cs="Arial"/>
+                <w:sz w:val="20"/>
+                <w:szCs w:val="20"/>
+              </w:rPr>
+              <w:t>pnp</w:t>
+            </w:r>
+            <w:proofErr w:type="gramEnd"/>
+            <w:r>
+              <w:rPr>
+                <w:rFonts w:ascii="Arial" w:hAnsi="Arial" w:cs="Arial"/>
+                <w:sz w:val="20"/>
+                <w:szCs w:val="20"/>
+              </w:rPr>
+              <w:t>_yes</w:t>
+            </w:r>
             <w:r>
               <w:rPr>
                 <w:rFonts w:ascii="Arial" w:hAnsi="Arial" w:cs="Arial"/>
@@ -7654,6 +7609,7 @@
                 <w:szCs w:val="20"/>
               </w:rPr>
             </w:pPr>
+            <w:proofErr w:type="gramStart"/>
             <w:r>
               <w:rPr>
                 <w:rFonts w:ascii="Arial" w:hAnsi="Arial" w:cs="Arial"/>
@@ -7662,16 +7618,23 @@
               </w:rPr>
               <w:t xml:space="preserve">{{ </w:t>
             </w:r>
-            <w:proofErr w:type="spellStart"/>
-            <w:r>
-              <w:rPr>
-                <w:rFonts w:ascii="Arial" w:hAnsi="Arial" w:cs="Arial"/>
-                <w:sz w:val="20"/>
-                <w:szCs w:val="20"/>
-              </w:rPr>
-              <w:t>pnp_no</w:t>
-            </w:r>
-            <w:proofErr w:type="spellEnd"/>
+            <w:r>
+              <w:rPr>
+                <w:rFonts w:ascii="Arial" w:hAnsi="Arial" w:cs="Arial"/>
+                <w:sz w:val="20"/>
+                <w:szCs w:val="20"/>
+              </w:rPr>
+              <w:t>pnp</w:t>
+            </w:r>
+            <w:proofErr w:type="gramEnd"/>
+            <w:r>
+              <w:rPr>
+                <w:rFonts w:ascii="Arial" w:hAnsi="Arial" w:cs="Arial"/>
+                <w:sz w:val="20"/>
+                <w:szCs w:val="20"/>
+              </w:rPr>
+              <w:t>_no</w:t>
+            </w:r>
             <w:r>
               <w:rPr>
                 <w:rFonts w:ascii="Arial" w:hAnsi="Arial" w:cs="Arial"/>
@@ -7728,6 +7691,7 @@
                 <w:szCs w:val="20"/>
               </w:rPr>
             </w:pPr>
+            <w:proofErr w:type="gramStart"/>
             <w:r>
               <w:rPr>
                 <w:rFonts w:ascii="Arial" w:hAnsi="Arial" w:cs="Arial"/>
@@ -7736,16 +7700,23 @@
               </w:rPr>
               <w:t xml:space="preserve">{{ </w:t>
             </w:r>
-            <w:proofErr w:type="spellStart"/>
-            <w:r>
-              <w:rPr>
-                <w:rFonts w:ascii="Arial" w:hAnsi="Arial" w:cs="Arial"/>
-                <w:sz w:val="20"/>
-                <w:szCs w:val="20"/>
-              </w:rPr>
-              <w:t>pbd_yes</w:t>
-            </w:r>
-            <w:proofErr w:type="spellEnd"/>
+            <w:r>
+              <w:rPr>
+                <w:rFonts w:ascii="Arial" w:hAnsi="Arial" w:cs="Arial"/>
+                <w:sz w:val="20"/>
+                <w:szCs w:val="20"/>
+              </w:rPr>
+              <w:t>pbd</w:t>
+            </w:r>
+            <w:proofErr w:type="gramEnd"/>
+            <w:r>
+              <w:rPr>
+                <w:rFonts w:ascii="Arial" w:hAnsi="Arial" w:cs="Arial"/>
+                <w:sz w:val="20"/>
+                <w:szCs w:val="20"/>
+              </w:rPr>
+              <w:t>_yes</w:t>
+            </w:r>
             <w:r>
               <w:rPr>
                 <w:rFonts w:ascii="Arial" w:hAnsi="Arial" w:cs="Arial"/>
@@ -7773,6 +7744,7 @@
                 <w:szCs w:val="20"/>
               </w:rPr>
             </w:pPr>
+            <w:proofErr w:type="gramStart"/>
             <w:r>
               <w:rPr>
                 <w:rFonts w:ascii="Arial" w:hAnsi="Arial" w:cs="Arial"/>
@@ -7781,16 +7753,23 @@
               </w:rPr>
               <w:t xml:space="preserve">{{ </w:t>
             </w:r>
-            <w:proofErr w:type="spellStart"/>
-            <w:r>
-              <w:rPr>
-                <w:rFonts w:ascii="Arial" w:hAnsi="Arial" w:cs="Arial"/>
-                <w:sz w:val="20"/>
-                <w:szCs w:val="20"/>
-              </w:rPr>
-              <w:t>pbd_no</w:t>
-            </w:r>
-            <w:proofErr w:type="spellEnd"/>
+            <w:r>
+              <w:rPr>
+                <w:rFonts w:ascii="Arial" w:hAnsi="Arial" w:cs="Arial"/>
+                <w:sz w:val="20"/>
+                <w:szCs w:val="20"/>
+              </w:rPr>
+              <w:t>pbd</w:t>
+            </w:r>
+            <w:proofErr w:type="gramEnd"/>
+            <w:r>
+              <w:rPr>
+                <w:rFonts w:ascii="Arial" w:hAnsi="Arial" w:cs="Arial"/>
+                <w:sz w:val="20"/>
+                <w:szCs w:val="20"/>
+              </w:rPr>
+              <w:t>_no</w:t>
+            </w:r>
             <w:r>
               <w:rPr>
                 <w:rFonts w:ascii="Arial" w:hAnsi="Arial" w:cs="Arial"/>
@@ -7839,11 +7818,16 @@
       <w:r>
         <w:t xml:space="preserve">Datum: </w:t>
       </w:r>
+      <w:proofErr w:type="gramStart"/>
       <w:r>
         <w:t xml:space="preserve">{{ </w:t>
       </w:r>
       <w:r>
-        <w:t xml:space="preserve">heute </w:t>
+        <w:t>heute</w:t>
+      </w:r>
+      <w:proofErr w:type="gramEnd"/>
+      <w:r>
+        <w:t xml:space="preserve"> </w:t>
       </w:r>
       <w:r>
         <w:t>}}</w:t>
@@ -8154,6 +8138,7 @@
         <w:docPartUnique/>
       </w:docPartObj>
     </w:sdtPr>
+    <w:sdtEndPr/>
     <w:sdtContent>
       <w:p>
         <w:pPr>
@@ -8201,6 +8186,7 @@
         <w:docPartUnique/>
       </w:docPartObj>
     </w:sdtPr>
+    <w:sdtEndPr/>
     <w:sdtContent>
       <w:p>
         <w:pPr>

</xml_diff>

<commit_message>
fiexed issues and bugs
</commit_message>
<xml_diff>
--- a/vorlagen/Bericht Vorlage.docx
+++ b/vorlagen/Bericht Vorlage.docx
@@ -580,15 +580,8 @@
           <w:rFonts w:ascii="Arial" w:hAnsi="Arial" w:cs="Arial"/>
         </w:rPr>
         <w:tab/>
-      </w:r>
-      <w:proofErr w:type="gramStart"/>
-      <w:r>
-        <w:rPr>
-          <w:rFonts w:ascii="Arial" w:hAnsi="Arial" w:cs="Arial"/>
-        </w:rPr>
         <w:t>{{ projekt</w:t>
       </w:r>
-      <w:proofErr w:type="gramEnd"/>
       <w:r>
         <w:rPr>
           <w:rFonts w:ascii="Arial" w:hAnsi="Arial" w:cs="Arial"/>
@@ -648,19 +641,11 @@
         </w:rPr>
         <w:tab/>
       </w:r>
-      <w:proofErr w:type="gramStart"/>
       <w:r>
         <w:rPr>
           <w:rFonts w:ascii="Arial" w:hAnsi="Arial" w:cs="Arial"/>
         </w:rPr>
-        <w:t>{{ bezeichnung</w:t>
-      </w:r>
-      <w:proofErr w:type="gramEnd"/>
-      <w:r>
-        <w:rPr>
-          <w:rFonts w:ascii="Arial" w:hAnsi="Arial" w:cs="Arial"/>
-        </w:rPr>
-        <w:t xml:space="preserve"> }}</w:t>
+        <w:t>{{ bezeichnung }}</w:t>
       </w:r>
     </w:p>
     <w:p>
@@ -705,14 +690,12 @@
         </w:rPr>
         <w:tab/>
       </w:r>
-      <w:proofErr w:type="gramStart"/>
       <w:r>
         <w:rPr>
           <w:rFonts w:ascii="Arial" w:hAnsi="Arial" w:cs="Arial"/>
         </w:rPr>
         <w:t>{{ erzeuger</w:t>
       </w:r>
-      <w:proofErr w:type="gramEnd"/>
       <w:r>
         <w:rPr>
           <w:rFonts w:ascii="Arial" w:hAnsi="Arial" w:cs="Arial"/>
@@ -1117,23 +1100,13 @@
               </w:rPr>
               <w:t xml:space="preserve"> </w:t>
             </w:r>
-            <w:proofErr w:type="gramStart"/>
-            <w:r>
-              <w:rPr>
-                <w:rFonts w:ascii="Arial" w:hAnsi="Arial" w:cs="Arial"/>
-                <w:sz w:val="20"/>
-                <w:szCs w:val="20"/>
-              </w:rPr>
-              <w:t>{{ id</w:t>
-            </w:r>
-            <w:proofErr w:type="gramEnd"/>
-            <w:r>
-              <w:rPr>
-                <w:rFonts w:ascii="Arial" w:hAnsi="Arial" w:cs="Arial"/>
-                <w:sz w:val="20"/>
-                <w:szCs w:val="20"/>
-              </w:rPr>
-              <w:t xml:space="preserve"> }}</w:t>
+            <w:r>
+              <w:rPr>
+                <w:rFonts w:ascii="Arial" w:hAnsi="Arial" w:cs="Arial"/>
+                <w:sz w:val="20"/>
+                <w:szCs w:val="20"/>
+              </w:rPr>
+              <w:t>{{ id }}</w:t>
             </w:r>
             <w:r>
               <w:rPr>
@@ -1356,23 +1329,13 @@
                 <w:szCs w:val="20"/>
               </w:rPr>
             </w:pPr>
-            <w:proofErr w:type="gramStart"/>
-            <w:r>
-              <w:rPr>
-                <w:rFonts w:ascii="Arial" w:hAnsi="Arial" w:cs="Arial"/>
-                <w:sz w:val="20"/>
-                <w:szCs w:val="20"/>
-              </w:rPr>
-              <w:t>{{ avv</w:t>
-            </w:r>
-            <w:proofErr w:type="gramEnd"/>
-            <w:r>
-              <w:rPr>
-                <w:rFonts w:ascii="Arial" w:hAnsi="Arial" w:cs="Arial"/>
-                <w:sz w:val="20"/>
-                <w:szCs w:val="20"/>
-              </w:rPr>
-              <w:t xml:space="preserve"> }}</w:t>
+            <w:r>
+              <w:rPr>
+                <w:rFonts w:ascii="Arial" w:hAnsi="Arial" w:cs="Arial"/>
+                <w:sz w:val="20"/>
+                <w:szCs w:val="20"/>
+              </w:rPr>
+              <w:t>{{ avv }}</w:t>
             </w:r>
           </w:p>
         </w:tc>
@@ -1459,23 +1422,13 @@
                 <w:szCs w:val="20"/>
               </w:rPr>
             </w:pPr>
-            <w:proofErr w:type="gramStart"/>
-            <w:r>
-              <w:rPr>
-                <w:rFonts w:ascii="Arial" w:hAnsi="Arial" w:cs="Arial"/>
-                <w:sz w:val="20"/>
-                <w:szCs w:val="20"/>
-              </w:rPr>
-              <w:t>{{ menge</w:t>
-            </w:r>
-            <w:proofErr w:type="gramEnd"/>
-            <w:r>
-              <w:rPr>
-                <w:rFonts w:ascii="Arial" w:hAnsi="Arial" w:cs="Arial"/>
-                <w:sz w:val="20"/>
-                <w:szCs w:val="20"/>
-              </w:rPr>
-              <w:t xml:space="preserve"> }}</w:t>
+            <w:r>
+              <w:rPr>
+                <w:rFonts w:ascii="Arial" w:hAnsi="Arial" w:cs="Arial"/>
+                <w:sz w:val="20"/>
+                <w:szCs w:val="20"/>
+              </w:rPr>
+              <w:t>{{ menge }}</w:t>
             </w:r>
           </w:p>
         </w:tc>
@@ -1594,23 +1547,13 @@
               </w:rPr>
               <w:t xml:space="preserve"> </w:t>
             </w:r>
-            <w:proofErr w:type="gramStart"/>
-            <w:r>
-              <w:rPr>
-                <w:rFonts w:ascii="Arial" w:hAnsi="Arial" w:cs="Arial"/>
-                <w:sz w:val="20"/>
-                <w:szCs w:val="20"/>
-              </w:rPr>
-              <w:t>{{ erzeuger</w:t>
-            </w:r>
-            <w:proofErr w:type="gramEnd"/>
-            <w:r>
-              <w:rPr>
-                <w:rFonts w:ascii="Arial" w:hAnsi="Arial" w:cs="Arial"/>
-                <w:sz w:val="20"/>
-                <w:szCs w:val="20"/>
-              </w:rPr>
-              <w:t xml:space="preserve"> }}</w:t>
+            <w:r>
+              <w:rPr>
+                <w:rFonts w:ascii="Arial" w:hAnsi="Arial" w:cs="Arial"/>
+                <w:sz w:val="20"/>
+                <w:szCs w:val="20"/>
+              </w:rPr>
+              <w:t>{{ erzeuger }}</w:t>
             </w:r>
             <w:r>
               <w:rPr>
@@ -1753,23 +1696,13 @@
                 <w:szCs w:val="20"/>
               </w:rPr>
             </w:pPr>
-            <w:proofErr w:type="gramStart"/>
-            <w:r>
-              <w:rPr>
-                <w:rFonts w:ascii="Arial" w:hAnsi="Arial" w:cs="Arial"/>
-                <w:sz w:val="20"/>
-                <w:szCs w:val="20"/>
-              </w:rPr>
-              <w:t>{{ datum</w:t>
-            </w:r>
-            <w:proofErr w:type="gramEnd"/>
-            <w:r>
-              <w:rPr>
-                <w:rFonts w:ascii="Arial" w:hAnsi="Arial" w:cs="Arial"/>
-                <w:sz w:val="20"/>
-                <w:szCs w:val="20"/>
-              </w:rPr>
-              <w:t xml:space="preserve"> }}</w:t>
+            <w:r>
+              <w:rPr>
+                <w:rFonts w:ascii="Arial" w:hAnsi="Arial" w:cs="Arial"/>
+                <w:sz w:val="20"/>
+                <w:szCs w:val="20"/>
+              </w:rPr>
+              <w:t>{{ datum }}</w:t>
             </w:r>
           </w:p>
         </w:tc>
@@ -1856,23 +1789,13 @@
                 <w:szCs w:val="20"/>
               </w:rPr>
             </w:pPr>
-            <w:proofErr w:type="gramStart"/>
-            <w:r>
-              <w:rPr>
-                <w:rFonts w:ascii="Arial" w:hAnsi="Arial" w:cs="Arial"/>
-                <w:sz w:val="20"/>
-                <w:szCs w:val="20"/>
-              </w:rPr>
-              <w:t>{{ datum</w:t>
-            </w:r>
-            <w:proofErr w:type="gramEnd"/>
-            <w:r>
-              <w:rPr>
-                <w:rFonts w:ascii="Arial" w:hAnsi="Arial" w:cs="Arial"/>
-                <w:sz w:val="20"/>
-                <w:szCs w:val="20"/>
-              </w:rPr>
-              <w:t xml:space="preserve"> }} </w:t>
+            <w:r>
+              <w:rPr>
+                <w:rFonts w:ascii="Arial" w:hAnsi="Arial" w:cs="Arial"/>
+                <w:sz w:val="20"/>
+                <w:szCs w:val="20"/>
+              </w:rPr>
+              <w:t xml:space="preserve">{{ datum }} </w:t>
             </w:r>
             <w:r>
               <w:rPr>
@@ -2581,23 +2504,13 @@
                 <w:szCs w:val="20"/>
               </w:rPr>
             </w:pPr>
-            <w:proofErr w:type="gramStart"/>
-            <w:r>
-              <w:rPr>
-                <w:rFonts w:ascii="Arial" w:hAnsi="Arial" w:cs="Arial"/>
-                <w:sz w:val="20"/>
-                <w:szCs w:val="20"/>
-              </w:rPr>
-              <w:t>{{ wert</w:t>
-            </w:r>
-            <w:proofErr w:type="gramEnd"/>
-            <w:r>
-              <w:rPr>
-                <w:rFonts w:ascii="Arial" w:hAnsi="Arial" w:cs="Arial"/>
-                <w:sz w:val="20"/>
-                <w:szCs w:val="20"/>
-              </w:rPr>
-              <w:t xml:space="preserve"> }}</w:t>
+            <w:r>
+              <w:rPr>
+                <w:rFonts w:ascii="Arial" w:hAnsi="Arial" w:cs="Arial"/>
+                <w:sz w:val="20"/>
+                <w:szCs w:val="20"/>
+              </w:rPr>
+              <w:t>{{ wert }}</w:t>
             </w:r>
           </w:p>
         </w:tc>
@@ -2739,39 +2652,37 @@
                 <w:szCs w:val="20"/>
               </w:rPr>
             </w:pPr>
-            <w:proofErr w:type="gramStart"/>
-            <w:r>
-              <w:rPr>
-                <w:rFonts w:ascii="Arial" w:hAnsi="Arial" w:cs="Arial"/>
-                <w:sz w:val="20"/>
-                <w:szCs w:val="20"/>
-              </w:rPr>
-              <w:t>{{ leitf</w:t>
-            </w:r>
-            <w:r>
-              <w:rPr>
-                <w:rFonts w:ascii="Arial" w:hAnsi="Arial" w:cs="Arial"/>
-                <w:sz w:val="20"/>
-                <w:szCs w:val="20"/>
-              </w:rPr>
-              <w:t>ae</w:t>
-            </w:r>
-            <w:r>
-              <w:rPr>
-                <w:rFonts w:ascii="Arial" w:hAnsi="Arial" w:cs="Arial"/>
-                <w:sz w:val="20"/>
-                <w:szCs w:val="20"/>
-              </w:rPr>
-              <w:t>higkeit</w:t>
-            </w:r>
-            <w:proofErr w:type="gramEnd"/>
-            <w:r>
-              <w:rPr>
-                <w:rFonts w:ascii="Arial" w:hAnsi="Arial" w:cs="Arial"/>
-                <w:sz w:val="20"/>
-                <w:szCs w:val="20"/>
-              </w:rPr>
-              <w:t xml:space="preserve"> }}</w:t>
+            <w:r>
+              <w:rPr>
+                <w:rFonts w:ascii="Arial" w:hAnsi="Arial" w:cs="Arial"/>
+                <w:sz w:val="20"/>
+                <w:szCs w:val="20"/>
+              </w:rPr>
+              <w:t xml:space="preserve">{{ </w:t>
+            </w:r>
+            <w:r>
+              <w:rPr>
+                <w:rFonts w:ascii="Arial" w:hAnsi="Arial" w:cs="Arial"/>
+                <w:sz w:val="20"/>
+                <w:szCs w:val="20"/>
+              </w:rPr>
+              <w:t>leitfaehigkeit</w:t>
+            </w:r>
+            <w:r>
+              <w:rPr>
+                <w:rFonts w:ascii="Arial" w:hAnsi="Arial" w:cs="Arial"/>
+                <w:sz w:val="20"/>
+                <w:szCs w:val="20"/>
+              </w:rPr>
+              <w:t xml:space="preserve"> </w:t>
+            </w:r>
+            <w:r>
+              <w:rPr>
+                <w:rFonts w:ascii="Arial" w:hAnsi="Arial" w:cs="Arial"/>
+                <w:sz w:val="20"/>
+                <w:szCs w:val="20"/>
+              </w:rPr>
+              <w:t>}}</w:t>
             </w:r>
           </w:p>
         </w:tc>
@@ -2802,6 +2713,15 @@
               </w:rPr>
               <w:t>mS/cm</w:t>
             </w:r>
+          </w:p>
+          <w:p>
+            <w:pPr>
+              <w:rPr>
+                <w:rFonts w:ascii="Arial" w:hAnsi="Arial" w:cs="Arial"/>
+                <w:sz w:val="20"/>
+                <w:szCs w:val="20"/>
+              </w:rPr>
+            </w:pPr>
           </w:p>
         </w:tc>
         <w:tc>
@@ -2912,23 +2832,13 @@
                 <w:szCs w:val="20"/>
               </w:rPr>
             </w:pPr>
-            <w:proofErr w:type="gramStart"/>
-            <w:r>
-              <w:rPr>
-                <w:rFonts w:ascii="Arial" w:hAnsi="Arial" w:cs="Arial"/>
-                <w:sz w:val="20"/>
-                <w:szCs w:val="20"/>
-              </w:rPr>
-              <w:t>{{ doc</w:t>
-            </w:r>
-            <w:proofErr w:type="gramEnd"/>
-            <w:r>
-              <w:rPr>
-                <w:rFonts w:ascii="Arial" w:hAnsi="Arial" w:cs="Arial"/>
-                <w:sz w:val="20"/>
-                <w:szCs w:val="20"/>
-              </w:rPr>
-              <w:t xml:space="preserve"> }}</w:t>
+            <w:r>
+              <w:rPr>
+                <w:rFonts w:ascii="Arial" w:hAnsi="Arial" w:cs="Arial"/>
+                <w:sz w:val="20"/>
+                <w:szCs w:val="20"/>
+              </w:rPr>
+              <w:t>{{ doc }}</w:t>
             </w:r>
           </w:p>
         </w:tc>
@@ -3078,7 +2988,6 @@
                 <w:szCs w:val="20"/>
               </w:rPr>
             </w:pPr>
-            <w:proofErr w:type="gramStart"/>
             <w:r>
               <w:rPr>
                 <w:rFonts w:ascii="Arial" w:hAnsi="Arial" w:cs="Arial"/>
@@ -3101,16 +3010,7 @@
                 <w:sz w:val="20"/>
                 <w:szCs w:val="20"/>
               </w:rPr>
-              <w:t>n</w:t>
-            </w:r>
-            <w:proofErr w:type="gramEnd"/>
-            <w:r>
-              <w:rPr>
-                <w:rFonts w:ascii="Arial" w:hAnsi="Arial" w:cs="Arial"/>
-                <w:sz w:val="20"/>
-                <w:szCs w:val="20"/>
-              </w:rPr>
-              <w:t xml:space="preserve"> }}</w:t>
+              <w:t>n }}</w:t>
             </w:r>
           </w:p>
         </w:tc>
@@ -3258,21 +3158,12 @@
                 <w:sz w:val="20"/>
               </w:rPr>
             </w:pPr>
-            <w:proofErr w:type="gramStart"/>
-            <w:r>
-              <w:rPr>
-                <w:rFonts w:ascii="Arial" w:hAnsi="Arial" w:cs="Arial"/>
-                <w:sz w:val="20"/>
-              </w:rPr>
-              <w:t>{{ selen</w:t>
-            </w:r>
-            <w:proofErr w:type="gramEnd"/>
-            <w:r>
-              <w:rPr>
-                <w:rFonts w:ascii="Arial" w:hAnsi="Arial" w:cs="Arial"/>
-                <w:sz w:val="20"/>
-              </w:rPr>
-              <w:t xml:space="preserve"> }}</w:t>
+            <w:r>
+              <w:rPr>
+                <w:rFonts w:ascii="Arial" w:hAnsi="Arial" w:cs="Arial"/>
+                <w:sz w:val="20"/>
+              </w:rPr>
+              <w:t>{{ selen }}</w:t>
             </w:r>
           </w:p>
         </w:tc>
@@ -3421,21 +3312,12 @@
                 <w:sz w:val="20"/>
               </w:rPr>
             </w:pPr>
-            <w:proofErr w:type="gramStart"/>
-            <w:r>
-              <w:rPr>
-                <w:rFonts w:ascii="Arial" w:hAnsi="Arial" w:cs="Arial"/>
-                <w:sz w:val="20"/>
-              </w:rPr>
-              <w:t>{{ antimon</w:t>
-            </w:r>
-            <w:proofErr w:type="gramEnd"/>
-            <w:r>
-              <w:rPr>
-                <w:rFonts w:ascii="Arial" w:hAnsi="Arial" w:cs="Arial"/>
-                <w:sz w:val="20"/>
-              </w:rPr>
-              <w:t xml:space="preserve"> }}</w:t>
+            <w:r>
+              <w:rPr>
+                <w:rFonts w:ascii="Arial" w:hAnsi="Arial" w:cs="Arial"/>
+                <w:sz w:val="20"/>
+              </w:rPr>
+              <w:t>{{ antimon }}</w:t>
             </w:r>
           </w:p>
         </w:tc>
@@ -3586,23 +3468,13 @@
                 <w:szCs w:val="20"/>
               </w:rPr>
             </w:pPr>
-            <w:proofErr w:type="gramStart"/>
-            <w:r>
-              <w:rPr>
-                <w:rFonts w:ascii="Arial" w:hAnsi="Arial" w:cs="Arial"/>
-                <w:sz w:val="20"/>
-                <w:szCs w:val="20"/>
-              </w:rPr>
-              <w:t>{{ chrom</w:t>
-            </w:r>
-            <w:proofErr w:type="gramEnd"/>
-            <w:r>
-              <w:rPr>
-                <w:rFonts w:ascii="Arial" w:hAnsi="Arial" w:cs="Arial"/>
-                <w:sz w:val="20"/>
-                <w:szCs w:val="20"/>
-              </w:rPr>
-              <w:t xml:space="preserve"> </w:t>
+            <w:r>
+              <w:rPr>
+                <w:rFonts w:ascii="Arial" w:hAnsi="Arial" w:cs="Arial"/>
+                <w:sz w:val="20"/>
+                <w:szCs w:val="20"/>
+              </w:rPr>
+              <w:t xml:space="preserve">{{ chrom </w:t>
             </w:r>
             <w:r>
               <w:rPr>
@@ -3694,7 +3566,31 @@
                 <w:sz w:val="20"/>
                 <w:szCs w:val="20"/>
               </w:rPr>
-              <w:t>Ges.Gehalt an gel. Feststoffen</w:t>
+              <w:t>g</w:t>
+            </w:r>
+            <w:r>
+              <w:rPr>
+                <w:rFonts w:ascii="Arial" w:hAnsi="Arial" w:cs="Arial"/>
+                <w:sz w:val="20"/>
+                <w:szCs w:val="20"/>
+              </w:rPr>
+              <w:t>es.</w:t>
+            </w:r>
+            <w:r>
+              <w:rPr>
+                <w:rFonts w:ascii="Arial" w:hAnsi="Arial" w:cs="Arial"/>
+                <w:sz w:val="20"/>
+                <w:szCs w:val="20"/>
+              </w:rPr>
+              <w:t xml:space="preserve"> </w:t>
+            </w:r>
+            <w:r>
+              <w:rPr>
+                <w:rFonts w:ascii="Arial" w:hAnsi="Arial" w:cs="Arial"/>
+                <w:sz w:val="20"/>
+                <w:szCs w:val="20"/>
+              </w:rPr>
+              <w:t>Gehalt an gel. Feststoffen</w:t>
             </w:r>
           </w:p>
         </w:tc>
@@ -3762,23 +3658,13 @@
                 <w:szCs w:val="20"/>
               </w:rPr>
             </w:pPr>
-            <w:proofErr w:type="gramStart"/>
-            <w:r>
-              <w:rPr>
-                <w:rFonts w:ascii="Arial" w:hAnsi="Arial" w:cs="Arial"/>
-                <w:sz w:val="20"/>
-                <w:szCs w:val="20"/>
-              </w:rPr>
-              <w:t>{{ tds</w:t>
-            </w:r>
-            <w:proofErr w:type="gramEnd"/>
-            <w:r>
-              <w:rPr>
-                <w:rFonts w:ascii="Arial" w:hAnsi="Arial" w:cs="Arial"/>
-                <w:sz w:val="20"/>
-                <w:szCs w:val="20"/>
-              </w:rPr>
-              <w:t xml:space="preserve"> }}</w:t>
+            <w:r>
+              <w:rPr>
+                <w:rFonts w:ascii="Arial" w:hAnsi="Arial" w:cs="Arial"/>
+                <w:sz w:val="20"/>
+                <w:szCs w:val="20"/>
+              </w:rPr>
+              <w:t>{{ tds }}</w:t>
             </w:r>
           </w:p>
         </w:tc>
@@ -3901,25 +3787,7 @@
                 <w:sz w:val="14"/>
                 <w:szCs w:val="20"/>
               </w:rPr>
-              <w:t xml:space="preserve">Argentometrische Bestimmung </w:t>
-            </w:r>
-            <w:proofErr w:type="gramStart"/>
-            <w:r>
-              <w:rPr>
-                <w:rFonts w:ascii="Arial" w:hAnsi="Arial" w:cs="Arial"/>
-                <w:sz w:val="14"/>
-                <w:szCs w:val="20"/>
-              </w:rPr>
-              <w:t>nach Mohr</w:t>
-            </w:r>
-            <w:proofErr w:type="gramEnd"/>
-            <w:r>
-              <w:rPr>
-                <w:rFonts w:ascii="Arial" w:hAnsi="Arial" w:cs="Arial"/>
-                <w:sz w:val="14"/>
-                <w:szCs w:val="20"/>
-              </w:rPr>
-              <w:t> </w:t>
+              <w:t>Argentometrische Bestimmung nach Mohr </w:t>
             </w:r>
           </w:p>
         </w:tc>
@@ -3945,23 +3813,13 @@
                 <w:szCs w:val="20"/>
               </w:rPr>
             </w:pPr>
-            <w:proofErr w:type="gramStart"/>
-            <w:r>
-              <w:rPr>
-                <w:rFonts w:ascii="Arial" w:hAnsi="Arial" w:cs="Arial"/>
-                <w:sz w:val="20"/>
-                <w:szCs w:val="20"/>
-              </w:rPr>
-              <w:t>{{ chlorid</w:t>
-            </w:r>
-            <w:proofErr w:type="gramEnd"/>
-            <w:r>
-              <w:rPr>
-                <w:rFonts w:ascii="Arial" w:hAnsi="Arial" w:cs="Arial"/>
-                <w:sz w:val="20"/>
-                <w:szCs w:val="20"/>
-              </w:rPr>
-              <w:t xml:space="preserve"> }}</w:t>
+            <w:r>
+              <w:rPr>
+                <w:rFonts w:ascii="Arial" w:hAnsi="Arial" w:cs="Arial"/>
+                <w:sz w:val="20"/>
+                <w:szCs w:val="20"/>
+              </w:rPr>
+              <w:t>{{ chlorid }}</w:t>
             </w:r>
           </w:p>
         </w:tc>
@@ -4103,23 +3961,13 @@
                 <w:szCs w:val="20"/>
               </w:rPr>
             </w:pPr>
-            <w:proofErr w:type="gramStart"/>
-            <w:r>
-              <w:rPr>
-                <w:rFonts w:ascii="Arial" w:hAnsi="Arial" w:cs="Arial"/>
-                <w:sz w:val="20"/>
-                <w:szCs w:val="20"/>
-              </w:rPr>
-              <w:t>{{ fluorid</w:t>
-            </w:r>
-            <w:proofErr w:type="gramEnd"/>
-            <w:r>
-              <w:rPr>
-                <w:rFonts w:ascii="Arial" w:hAnsi="Arial" w:cs="Arial"/>
-                <w:sz w:val="20"/>
-                <w:szCs w:val="20"/>
-              </w:rPr>
-              <w:t xml:space="preserve"> }}</w:t>
+            <w:r>
+              <w:rPr>
+                <w:rFonts w:ascii="Arial" w:hAnsi="Arial" w:cs="Arial"/>
+                <w:sz w:val="20"/>
+                <w:szCs w:val="20"/>
+              </w:rPr>
+              <w:t>{{ fluorid }}</w:t>
             </w:r>
           </w:p>
         </w:tc>
@@ -4369,23 +4217,13 @@
                 <w:szCs w:val="20"/>
               </w:rPr>
             </w:pPr>
-            <w:proofErr w:type="gramStart"/>
-            <w:r>
-              <w:rPr>
-                <w:rFonts w:ascii="Arial" w:hAnsi="Arial" w:cs="Arial"/>
-                <w:sz w:val="20"/>
-                <w:szCs w:val="20"/>
-              </w:rPr>
-              <w:t>{{ feuchte</w:t>
-            </w:r>
-            <w:proofErr w:type="gramEnd"/>
-            <w:r>
-              <w:rPr>
-                <w:rFonts w:ascii="Arial" w:hAnsi="Arial" w:cs="Arial"/>
-                <w:sz w:val="20"/>
-                <w:szCs w:val="20"/>
-              </w:rPr>
-              <w:t xml:space="preserve"> }}</w:t>
+            <w:r>
+              <w:rPr>
+                <w:rFonts w:ascii="Arial" w:hAnsi="Arial" w:cs="Arial"/>
+                <w:sz w:val="20"/>
+                <w:szCs w:val="20"/>
+              </w:rPr>
+              <w:t>{{ feuchte }}</w:t>
             </w:r>
           </w:p>
         </w:tc>
@@ -4537,7 +4375,6 @@
                 <w:szCs w:val="20"/>
               </w:rPr>
             </w:pPr>
-            <w:proofErr w:type="gramStart"/>
             <w:r>
               <w:rPr>
                 <w:rFonts w:ascii="Arial" w:hAnsi="Arial" w:cs="Arial"/>
@@ -4553,16 +4390,7 @@
                 <w:sz w:val="20"/>
                 <w:szCs w:val="20"/>
               </w:rPr>
-              <w:t>lipos</w:t>
-            </w:r>
-            <w:proofErr w:type="gramEnd"/>
-            <w:r>
-              <w:rPr>
-                <w:rFonts w:ascii="Arial" w:hAnsi="Arial" w:cs="Arial"/>
-                <w:sz w:val="20"/>
-                <w:szCs w:val="20"/>
-              </w:rPr>
-              <w:t xml:space="preserve">_ts </w:t>
+              <w:t xml:space="preserve">lipos_ts </w:t>
             </w:r>
             <w:r>
               <w:rPr>
@@ -4877,7 +4705,6 @@
                 <w:szCs w:val="20"/>
               </w:rPr>
             </w:pPr>
-            <w:proofErr w:type="gramStart"/>
             <w:r>
               <w:rPr>
                 <w:rFonts w:ascii="Arial" w:hAnsi="Arial" w:cs="Arial"/>
@@ -4900,16 +4727,7 @@
                 <w:sz w:val="20"/>
                 <w:szCs w:val="20"/>
               </w:rPr>
-              <w:t>hverlust</w:t>
-            </w:r>
-            <w:proofErr w:type="gramEnd"/>
-            <w:r>
-              <w:rPr>
-                <w:rFonts w:ascii="Arial" w:hAnsi="Arial" w:cs="Arial"/>
-                <w:sz w:val="20"/>
-                <w:szCs w:val="20"/>
-              </w:rPr>
-              <w:t xml:space="preserve"> }}</w:t>
+              <w:t>hverlust }}</w:t>
             </w:r>
           </w:p>
         </w:tc>
@@ -5050,23 +4868,13 @@
                 <w:szCs w:val="20"/>
               </w:rPr>
             </w:pPr>
-            <w:proofErr w:type="gramStart"/>
-            <w:r>
-              <w:rPr>
-                <w:rFonts w:ascii="Arial" w:hAnsi="Arial" w:cs="Arial"/>
-                <w:sz w:val="20"/>
-                <w:szCs w:val="20"/>
-              </w:rPr>
-              <w:t>{{ toc</w:t>
-            </w:r>
-            <w:proofErr w:type="gramEnd"/>
-            <w:r>
-              <w:rPr>
-                <w:rFonts w:ascii="Arial" w:hAnsi="Arial" w:cs="Arial"/>
-                <w:sz w:val="20"/>
-                <w:szCs w:val="20"/>
-              </w:rPr>
-              <w:t xml:space="preserve"> }}</w:t>
+            <w:r>
+              <w:rPr>
+                <w:rFonts w:ascii="Arial" w:hAnsi="Arial" w:cs="Arial"/>
+                <w:sz w:val="20"/>
+                <w:szCs w:val="20"/>
+              </w:rPr>
+              <w:t>{{ toc }}</w:t>
             </w:r>
           </w:p>
         </w:tc>
@@ -5207,23 +5015,13 @@
                 <w:szCs w:val="20"/>
               </w:rPr>
             </w:pPr>
-            <w:proofErr w:type="gramStart"/>
-            <w:r>
-              <w:rPr>
-                <w:rFonts w:ascii="Arial" w:hAnsi="Arial" w:cs="Arial"/>
-                <w:sz w:val="20"/>
-                <w:szCs w:val="20"/>
-              </w:rPr>
-              <w:t>{{ ec</w:t>
-            </w:r>
-            <w:proofErr w:type="gramEnd"/>
-            <w:r>
-              <w:rPr>
-                <w:rFonts w:ascii="Arial" w:hAnsi="Arial" w:cs="Arial"/>
-                <w:sz w:val="20"/>
-                <w:szCs w:val="20"/>
-              </w:rPr>
-              <w:t xml:space="preserve"> }}</w:t>
+            <w:r>
+              <w:rPr>
+                <w:rFonts w:ascii="Arial" w:hAnsi="Arial" w:cs="Arial"/>
+                <w:sz w:val="20"/>
+                <w:szCs w:val="20"/>
+              </w:rPr>
+              <w:t>{{ ec }}</w:t>
             </w:r>
           </w:p>
         </w:tc>
@@ -5363,23 +5161,13 @@
                 <w:szCs w:val="20"/>
               </w:rPr>
             </w:pPr>
-            <w:proofErr w:type="gramStart"/>
-            <w:r>
-              <w:rPr>
-                <w:rFonts w:ascii="Arial" w:hAnsi="Arial" w:cs="Arial"/>
-                <w:sz w:val="20"/>
-                <w:szCs w:val="20"/>
-              </w:rPr>
-              <w:t>{{ aoc</w:t>
-            </w:r>
-            <w:proofErr w:type="gramEnd"/>
-            <w:r>
-              <w:rPr>
-                <w:rFonts w:ascii="Arial" w:hAnsi="Arial" w:cs="Arial"/>
-                <w:sz w:val="20"/>
-                <w:szCs w:val="20"/>
-              </w:rPr>
-              <w:t xml:space="preserve"> }}</w:t>
+            <w:r>
+              <w:rPr>
+                <w:rFonts w:ascii="Arial" w:hAnsi="Arial" w:cs="Arial"/>
+                <w:sz w:val="20"/>
+                <w:szCs w:val="20"/>
+              </w:rPr>
+              <w:t>{{ aoc }}</w:t>
             </w:r>
           </w:p>
         </w:tc>
@@ -5529,23 +5317,13 @@
                 <w:szCs w:val="20"/>
               </w:rPr>
             </w:pPr>
-            <w:proofErr w:type="gramStart"/>
-            <w:r>
-              <w:rPr>
-                <w:rFonts w:ascii="Arial" w:hAnsi="Arial" w:cs="Arial"/>
-                <w:sz w:val="20"/>
-                <w:szCs w:val="20"/>
-              </w:rPr>
-              <w:t>{{ nh</w:t>
-            </w:r>
-            <w:proofErr w:type="gramEnd"/>
-            <w:r>
-              <w:rPr>
-                <w:rFonts w:ascii="Arial" w:hAnsi="Arial" w:cs="Arial"/>
-                <w:sz w:val="20"/>
-                <w:szCs w:val="20"/>
-              </w:rPr>
-              <w:t>3 }}</w:t>
+            <w:r>
+              <w:rPr>
+                <w:rFonts w:ascii="Arial" w:hAnsi="Arial" w:cs="Arial"/>
+                <w:sz w:val="20"/>
+                <w:szCs w:val="20"/>
+              </w:rPr>
+              <w:t>{{ nh3 }}</w:t>
             </w:r>
           </w:p>
         </w:tc>
@@ -5694,23 +5472,13 @@
                 <w:szCs w:val="20"/>
               </w:rPr>
             </w:pPr>
-            <w:proofErr w:type="gramStart"/>
-            <w:r>
-              <w:rPr>
-                <w:rFonts w:ascii="Arial" w:hAnsi="Arial" w:cs="Arial"/>
-                <w:sz w:val="20"/>
-                <w:szCs w:val="20"/>
-              </w:rPr>
-              <w:t>{{ h</w:t>
-            </w:r>
-            <w:proofErr w:type="gramEnd"/>
-            <w:r>
-              <w:rPr>
-                <w:rFonts w:ascii="Arial" w:hAnsi="Arial" w:cs="Arial"/>
-                <w:sz w:val="20"/>
-                <w:szCs w:val="20"/>
-              </w:rPr>
-              <w:t>2 }}</w:t>
+            <w:r>
+              <w:rPr>
+                <w:rFonts w:ascii="Arial" w:hAnsi="Arial" w:cs="Arial"/>
+                <w:sz w:val="20"/>
+                <w:szCs w:val="20"/>
+              </w:rPr>
+              <w:t>{{ h2 }}</w:t>
             </w:r>
           </w:p>
         </w:tc>
@@ -5851,23 +5619,13 @@
                 <w:szCs w:val="20"/>
               </w:rPr>
             </w:pPr>
-            <w:proofErr w:type="gramStart"/>
-            <w:r>
-              <w:rPr>
-                <w:rFonts w:ascii="Arial" w:hAnsi="Arial" w:cs="Arial"/>
-                <w:sz w:val="20"/>
-                <w:szCs w:val="20"/>
-              </w:rPr>
-              <w:t>{{ brandtest</w:t>
-            </w:r>
-            <w:proofErr w:type="gramEnd"/>
-            <w:r>
-              <w:rPr>
-                <w:rFonts w:ascii="Arial" w:hAnsi="Arial" w:cs="Arial"/>
-                <w:sz w:val="20"/>
-                <w:szCs w:val="20"/>
-              </w:rPr>
-              <w:t xml:space="preserve"> }}</w:t>
+            <w:r>
+              <w:rPr>
+                <w:rFonts w:ascii="Arial" w:hAnsi="Arial" w:cs="Arial"/>
+                <w:sz w:val="20"/>
+                <w:szCs w:val="20"/>
+              </w:rPr>
+              <w:t>{{ brandtest }}</w:t>
             </w:r>
           </w:p>
         </w:tc>
@@ -6059,23 +5817,13 @@
                 <w:szCs w:val="20"/>
               </w:rPr>
             </w:pPr>
-            <w:proofErr w:type="gramStart"/>
-            <w:r>
-              <w:rPr>
-                <w:rFonts w:ascii="Arial" w:hAnsi="Arial" w:cs="Arial"/>
-                <w:sz w:val="20"/>
-                <w:szCs w:val="20"/>
-              </w:rPr>
-              <w:t>{{ farbe</w:t>
-            </w:r>
-            <w:proofErr w:type="gramEnd"/>
-            <w:r>
-              <w:rPr>
-                <w:rFonts w:ascii="Arial" w:hAnsi="Arial" w:cs="Arial"/>
-                <w:sz w:val="20"/>
-                <w:szCs w:val="20"/>
-              </w:rPr>
-              <w:t xml:space="preserve"> }}</w:t>
+            <w:r>
+              <w:rPr>
+                <w:rFonts w:ascii="Arial" w:hAnsi="Arial" w:cs="Arial"/>
+                <w:sz w:val="20"/>
+                <w:szCs w:val="20"/>
+              </w:rPr>
+              <w:t>{{ farbe }}</w:t>
             </w:r>
           </w:p>
         </w:tc>
@@ -6125,23 +5873,13 @@
                 <w:szCs w:val="20"/>
               </w:rPr>
             </w:pPr>
-            <w:proofErr w:type="gramStart"/>
-            <w:r>
-              <w:rPr>
-                <w:rFonts w:ascii="Arial" w:hAnsi="Arial" w:cs="Arial"/>
-                <w:sz w:val="20"/>
-                <w:szCs w:val="20"/>
-              </w:rPr>
-              <w:t>{{ konsistenz</w:t>
-            </w:r>
-            <w:proofErr w:type="gramEnd"/>
-            <w:r>
-              <w:rPr>
-                <w:rFonts w:ascii="Arial" w:hAnsi="Arial" w:cs="Arial"/>
-                <w:sz w:val="20"/>
-                <w:szCs w:val="20"/>
-              </w:rPr>
-              <w:t xml:space="preserve"> }}</w:t>
+            <w:r>
+              <w:rPr>
+                <w:rFonts w:ascii="Arial" w:hAnsi="Arial" w:cs="Arial"/>
+                <w:sz w:val="20"/>
+                <w:szCs w:val="20"/>
+              </w:rPr>
+              <w:t>{{ konsistenz }}</w:t>
             </w:r>
           </w:p>
         </w:tc>
@@ -6191,23 +5929,13 @@
                 <w:szCs w:val="20"/>
               </w:rPr>
             </w:pPr>
-            <w:proofErr w:type="gramStart"/>
-            <w:r>
-              <w:rPr>
-                <w:rFonts w:ascii="Arial" w:hAnsi="Arial" w:cs="Arial"/>
-                <w:sz w:val="20"/>
-                <w:szCs w:val="20"/>
-              </w:rPr>
-              <w:t>{{ geruch</w:t>
-            </w:r>
-            <w:proofErr w:type="gramEnd"/>
-            <w:r>
-              <w:rPr>
-                <w:rFonts w:ascii="Arial" w:hAnsi="Arial" w:cs="Arial"/>
-                <w:sz w:val="20"/>
-                <w:szCs w:val="20"/>
-              </w:rPr>
-              <w:t xml:space="preserve"> }}</w:t>
+            <w:r>
+              <w:rPr>
+                <w:rFonts w:ascii="Arial" w:hAnsi="Arial" w:cs="Arial"/>
+                <w:sz w:val="20"/>
+                <w:szCs w:val="20"/>
+              </w:rPr>
+              <w:t>{{ geruch }}</w:t>
             </w:r>
           </w:p>
         </w:tc>
@@ -6278,7 +6006,6 @@
                 <w:szCs w:val="20"/>
               </w:rPr>
             </w:pPr>
-            <w:proofErr w:type="gramStart"/>
             <w:r>
               <w:rPr>
                 <w:rFonts w:ascii="Arial" w:hAnsi="Arial" w:cs="Arial"/>
@@ -6295,7 +6022,6 @@
               </w:rPr>
               <w:t>bemerkung</w:t>
             </w:r>
-            <w:proofErr w:type="gramEnd"/>
             <w:r>
               <w:rPr>
                 <w:rFonts w:ascii="Arial" w:hAnsi="Arial" w:cs="Arial"/>
@@ -6570,23 +6296,13 @@
                 <w:szCs w:val="20"/>
               </w:rPr>
             </w:pPr>
-            <w:proofErr w:type="gramStart"/>
-            <w:r>
-              <w:rPr>
-                <w:rFonts w:ascii="Arial" w:hAnsi="Arial" w:cs="Arial"/>
-                <w:sz w:val="20"/>
-                <w:szCs w:val="20"/>
-              </w:rPr>
-              <w:t>RFA Scan</w:t>
-            </w:r>
-            <w:proofErr w:type="gramEnd"/>
-            <w:r>
-              <w:rPr>
-                <w:rFonts w:ascii="Arial" w:hAnsi="Arial" w:cs="Arial"/>
-                <w:sz w:val="20"/>
-                <w:szCs w:val="20"/>
-              </w:rPr>
-              <w:t>(s)</w:t>
+            <w:r>
+              <w:rPr>
+                <w:rFonts w:ascii="Arial" w:hAnsi="Arial" w:cs="Arial"/>
+                <w:sz w:val="20"/>
+                <w:szCs w:val="20"/>
+              </w:rPr>
+              <w:t>RFA Scan(s)</w:t>
             </w:r>
           </w:p>
         </w:tc>
@@ -6607,7 +6323,6 @@
                 <w:szCs w:val="20"/>
               </w:rPr>
             </w:pPr>
-            <w:proofErr w:type="gramStart"/>
             <w:r>
               <w:rPr>
                 <w:rFonts w:ascii="Arial" w:hAnsi="Arial" w:cs="Arial"/>
@@ -6622,16 +6337,7 @@
                 <w:sz w:val="20"/>
                 <w:szCs w:val="20"/>
               </w:rPr>
-              <w:t>rfa</w:t>
-            </w:r>
-            <w:proofErr w:type="gramEnd"/>
-            <w:r>
-              <w:rPr>
-                <w:rFonts w:ascii="Arial" w:hAnsi="Arial" w:cs="Arial"/>
-                <w:sz w:val="20"/>
-                <w:szCs w:val="20"/>
-              </w:rPr>
-              <w:t>_yes</w:t>
+              <w:t>rfa_yes</w:t>
             </w:r>
             <w:r>
               <w:rPr>
@@ -6660,7 +6366,6 @@
                 <w:szCs w:val="20"/>
               </w:rPr>
             </w:pPr>
-            <w:proofErr w:type="gramStart"/>
             <w:r>
               <w:rPr>
                 <w:rFonts w:ascii="Arial" w:hAnsi="Arial" w:cs="Arial"/>
@@ -6675,16 +6380,7 @@
                 <w:sz w:val="20"/>
                 <w:szCs w:val="20"/>
               </w:rPr>
-              <w:t>rfa</w:t>
-            </w:r>
-            <w:proofErr w:type="gramEnd"/>
-            <w:r>
-              <w:rPr>
-                <w:rFonts w:ascii="Arial" w:hAnsi="Arial" w:cs="Arial"/>
-                <w:sz w:val="20"/>
-                <w:szCs w:val="20"/>
-              </w:rPr>
-              <w:t>_no</w:t>
+              <w:t>rfa_no</w:t>
             </w:r>
             <w:r>
               <w:rPr>
@@ -6715,7 +6411,6 @@
                 <w:szCs w:val="20"/>
               </w:rPr>
             </w:pPr>
-            <w:proofErr w:type="gramStart"/>
             <w:r>
               <w:rPr>
                 <w:rFonts w:ascii="Arial" w:hAnsi="Arial" w:cs="Arial"/>
@@ -6724,7 +6419,6 @@
               </w:rPr>
               <w:t>DOC Analyse</w:t>
             </w:r>
-            <w:proofErr w:type="gramEnd"/>
           </w:p>
         </w:tc>
         <w:tc>
@@ -6744,7 +6438,6 @@
                 <w:szCs w:val="20"/>
               </w:rPr>
             </w:pPr>
-            <w:proofErr w:type="gramStart"/>
             <w:r>
               <w:rPr>
                 <w:rFonts w:ascii="Arial" w:hAnsi="Arial" w:cs="Arial"/>
@@ -6759,16 +6452,7 @@
                 <w:sz w:val="20"/>
                 <w:szCs w:val="20"/>
               </w:rPr>
-              <w:t>doc</w:t>
-            </w:r>
-            <w:proofErr w:type="gramEnd"/>
-            <w:r>
-              <w:rPr>
-                <w:rFonts w:ascii="Arial" w:hAnsi="Arial" w:cs="Arial"/>
-                <w:sz w:val="20"/>
-                <w:szCs w:val="20"/>
-              </w:rPr>
-              <w:t>_yes</w:t>
+              <w:t>doc_yes</w:t>
             </w:r>
             <w:r>
               <w:rPr>
@@ -6797,7 +6481,6 @@
                 <w:szCs w:val="20"/>
               </w:rPr>
             </w:pPr>
-            <w:proofErr w:type="gramStart"/>
             <w:r>
               <w:rPr>
                 <w:rFonts w:ascii="Arial" w:hAnsi="Arial" w:cs="Arial"/>
@@ -6812,16 +6495,7 @@
                 <w:sz w:val="20"/>
                 <w:szCs w:val="20"/>
               </w:rPr>
-              <w:t>doc</w:t>
-            </w:r>
-            <w:proofErr w:type="gramEnd"/>
-            <w:r>
-              <w:rPr>
-                <w:rFonts w:ascii="Arial" w:hAnsi="Arial" w:cs="Arial"/>
-                <w:sz w:val="20"/>
-                <w:szCs w:val="20"/>
-              </w:rPr>
-              <w:t xml:space="preserve">_no </w:t>
+              <w:t xml:space="preserve">doc_no </w:t>
             </w:r>
             <w:r>
               <w:rPr>
@@ -6852,7 +6526,6 @@
                 <w:szCs w:val="20"/>
               </w:rPr>
             </w:pPr>
-            <w:proofErr w:type="gramStart"/>
             <w:r>
               <w:rPr>
                 <w:rFonts w:ascii="Arial" w:hAnsi="Arial" w:cs="Arial"/>
@@ -6861,7 +6534,6 @@
               </w:rPr>
               <w:t>ICP Analyse</w:t>
             </w:r>
-            <w:proofErr w:type="gramEnd"/>
           </w:p>
         </w:tc>
         <w:tc>
@@ -6881,7 +6553,6 @@
                 <w:szCs w:val="20"/>
               </w:rPr>
             </w:pPr>
-            <w:proofErr w:type="gramStart"/>
             <w:r>
               <w:rPr>
                 <w:rFonts w:ascii="Arial" w:hAnsi="Arial" w:cs="Arial"/>
@@ -6896,16 +6567,7 @@
                 <w:sz w:val="20"/>
                 <w:szCs w:val="20"/>
               </w:rPr>
-              <w:t>icp</w:t>
-            </w:r>
-            <w:proofErr w:type="gramEnd"/>
-            <w:r>
-              <w:rPr>
-                <w:rFonts w:ascii="Arial" w:hAnsi="Arial" w:cs="Arial"/>
-                <w:sz w:val="20"/>
-                <w:szCs w:val="20"/>
-              </w:rPr>
-              <w:t>_yes</w:t>
+              <w:t>icp_yes</w:t>
             </w:r>
             <w:r>
               <w:rPr>
@@ -6934,7 +6596,6 @@
                 <w:szCs w:val="20"/>
               </w:rPr>
             </w:pPr>
-            <w:proofErr w:type="gramStart"/>
             <w:r>
               <w:rPr>
                 <w:rFonts w:ascii="Arial" w:hAnsi="Arial" w:cs="Arial"/>
@@ -6949,16 +6610,7 @@
                 <w:sz w:val="20"/>
                 <w:szCs w:val="20"/>
               </w:rPr>
-              <w:t>icp</w:t>
-            </w:r>
-            <w:proofErr w:type="gramEnd"/>
-            <w:r>
-              <w:rPr>
-                <w:rFonts w:ascii="Arial" w:hAnsi="Arial" w:cs="Arial"/>
-                <w:sz w:val="20"/>
-                <w:szCs w:val="20"/>
-              </w:rPr>
-              <w:t>_no</w:t>
+              <w:t>icp_no</w:t>
             </w:r>
             <w:r>
               <w:rPr>
@@ -7016,7 +6668,6 @@
                 <w:szCs w:val="20"/>
               </w:rPr>
             </w:pPr>
-            <w:proofErr w:type="gramStart"/>
             <w:r>
               <w:rPr>
                 <w:rFonts w:ascii="Arial" w:hAnsi="Arial" w:cs="Arial"/>
@@ -7031,16 +6682,7 @@
                 <w:sz w:val="20"/>
                 <w:szCs w:val="20"/>
               </w:rPr>
-              <w:t>toc</w:t>
-            </w:r>
-            <w:proofErr w:type="gramEnd"/>
-            <w:r>
-              <w:rPr>
-                <w:rFonts w:ascii="Arial" w:hAnsi="Arial" w:cs="Arial"/>
-                <w:sz w:val="20"/>
-                <w:szCs w:val="20"/>
-              </w:rPr>
-              <w:t>_yes</w:t>
+              <w:t>toc_yes</w:t>
             </w:r>
             <w:r>
               <w:rPr>
@@ -7069,7 +6711,6 @@
                 <w:szCs w:val="20"/>
               </w:rPr>
             </w:pPr>
-            <w:proofErr w:type="gramStart"/>
             <w:r>
               <w:rPr>
                 <w:rFonts w:ascii="Arial" w:hAnsi="Arial" w:cs="Arial"/>
@@ -7084,16 +6725,7 @@
                 <w:sz w:val="20"/>
                 <w:szCs w:val="20"/>
               </w:rPr>
-              <w:t>toc</w:t>
-            </w:r>
-            <w:proofErr w:type="gramEnd"/>
-            <w:r>
-              <w:rPr>
-                <w:rFonts w:ascii="Arial" w:hAnsi="Arial" w:cs="Arial"/>
-                <w:sz w:val="20"/>
-                <w:szCs w:val="20"/>
-              </w:rPr>
-              <w:t>_no</w:t>
+              <w:t>toc_no</w:t>
             </w:r>
             <w:r>
               <w:rPr>
@@ -7151,7 +6783,6 @@
                 <w:szCs w:val="20"/>
               </w:rPr>
             </w:pPr>
-            <w:proofErr w:type="gramStart"/>
             <w:r>
               <w:rPr>
                 <w:rFonts w:ascii="Arial" w:hAnsi="Arial" w:cs="Arial"/>
@@ -7166,16 +6797,7 @@
                 <w:sz w:val="20"/>
                 <w:szCs w:val="20"/>
               </w:rPr>
-              <w:t>cl</w:t>
-            </w:r>
-            <w:proofErr w:type="gramEnd"/>
-            <w:r>
-              <w:rPr>
-                <w:rFonts w:ascii="Arial" w:hAnsi="Arial" w:cs="Arial"/>
-                <w:sz w:val="20"/>
-                <w:szCs w:val="20"/>
-              </w:rPr>
-              <w:t>_yes</w:t>
+              <w:t>cl_yes</w:t>
             </w:r>
             <w:r>
               <w:rPr>
@@ -7204,7 +6826,6 @@
                 <w:szCs w:val="20"/>
               </w:rPr>
             </w:pPr>
-            <w:proofErr w:type="gramStart"/>
             <w:r>
               <w:rPr>
                 <w:rFonts w:ascii="Arial" w:hAnsi="Arial" w:cs="Arial"/>
@@ -7219,16 +6840,7 @@
                 <w:sz w:val="20"/>
                 <w:szCs w:val="20"/>
               </w:rPr>
-              <w:t>cl</w:t>
-            </w:r>
-            <w:proofErr w:type="gramEnd"/>
-            <w:r>
-              <w:rPr>
-                <w:rFonts w:ascii="Arial" w:hAnsi="Arial" w:cs="Arial"/>
-                <w:sz w:val="20"/>
-                <w:szCs w:val="20"/>
-              </w:rPr>
-              <w:t>_no</w:t>
+              <w:t>cl_no</w:t>
             </w:r>
             <w:r>
               <w:rPr>
@@ -7286,7 +6898,6 @@
                 <w:szCs w:val="20"/>
               </w:rPr>
             </w:pPr>
-            <w:proofErr w:type="gramStart"/>
             <w:r>
               <w:rPr>
                 <w:rFonts w:ascii="Arial" w:hAnsi="Arial" w:cs="Arial"/>
@@ -7301,16 +6912,7 @@
                 <w:sz w:val="20"/>
                 <w:szCs w:val="20"/>
               </w:rPr>
-              <w:t>pic</w:t>
-            </w:r>
-            <w:proofErr w:type="gramEnd"/>
-            <w:r>
-              <w:rPr>
-                <w:rFonts w:ascii="Arial" w:hAnsi="Arial" w:cs="Arial"/>
-                <w:sz w:val="20"/>
-                <w:szCs w:val="20"/>
-              </w:rPr>
-              <w:t>_yes</w:t>
+              <w:t>pic_yes</w:t>
             </w:r>
             <w:r>
               <w:rPr>
@@ -7339,7 +6941,6 @@
                 <w:szCs w:val="20"/>
               </w:rPr>
             </w:pPr>
-            <w:proofErr w:type="gramStart"/>
             <w:r>
               <w:rPr>
                 <w:rFonts w:ascii="Arial" w:hAnsi="Arial" w:cs="Arial"/>
@@ -7354,16 +6955,7 @@
                 <w:sz w:val="20"/>
                 <w:szCs w:val="20"/>
               </w:rPr>
-              <w:t>pic</w:t>
-            </w:r>
-            <w:proofErr w:type="gramEnd"/>
-            <w:r>
-              <w:rPr>
-                <w:rFonts w:ascii="Arial" w:hAnsi="Arial" w:cs="Arial"/>
-                <w:sz w:val="20"/>
-                <w:szCs w:val="20"/>
-              </w:rPr>
-              <w:t>_no</w:t>
+              <w:t>pic_no</w:t>
             </w:r>
             <w:r>
               <w:rPr>
@@ -7421,7 +7013,6 @@
                 <w:szCs w:val="20"/>
               </w:rPr>
             </w:pPr>
-            <w:proofErr w:type="gramStart"/>
             <w:r>
               <w:rPr>
                 <w:rFonts w:ascii="Arial" w:hAnsi="Arial" w:cs="Arial"/>
@@ -7436,16 +7027,7 @@
                 <w:sz w:val="20"/>
                 <w:szCs w:val="20"/>
               </w:rPr>
-              <w:t>fremd</w:t>
-            </w:r>
-            <w:proofErr w:type="gramEnd"/>
-            <w:r>
-              <w:rPr>
-                <w:rFonts w:ascii="Arial" w:hAnsi="Arial" w:cs="Arial"/>
-                <w:sz w:val="20"/>
-                <w:szCs w:val="20"/>
-              </w:rPr>
-              <w:t>_yes</w:t>
+              <w:t>fremd_yes</w:t>
             </w:r>
             <w:r>
               <w:rPr>
@@ -7474,7 +7056,6 @@
                 <w:szCs w:val="20"/>
               </w:rPr>
             </w:pPr>
-            <w:proofErr w:type="gramStart"/>
             <w:r>
               <w:rPr>
                 <w:rFonts w:ascii="Arial" w:hAnsi="Arial" w:cs="Arial"/>
@@ -7489,16 +7070,7 @@
                 <w:sz w:val="20"/>
                 <w:szCs w:val="20"/>
               </w:rPr>
-              <w:t>fremd</w:t>
-            </w:r>
-            <w:proofErr w:type="gramEnd"/>
-            <w:r>
-              <w:rPr>
-                <w:rFonts w:ascii="Arial" w:hAnsi="Arial" w:cs="Arial"/>
-                <w:sz w:val="20"/>
-                <w:szCs w:val="20"/>
-              </w:rPr>
-              <w:t>_no</w:t>
+              <w:t>fremd_no</w:t>
             </w:r>
             <w:r>
               <w:rPr>
@@ -7556,7 +7128,6 @@
                 <w:szCs w:val="20"/>
               </w:rPr>
             </w:pPr>
-            <w:proofErr w:type="gramStart"/>
             <w:r>
               <w:rPr>
                 <w:rFonts w:ascii="Arial" w:hAnsi="Arial" w:cs="Arial"/>
@@ -7571,16 +7142,7 @@
                 <w:sz w:val="20"/>
                 <w:szCs w:val="20"/>
               </w:rPr>
-              <w:t>pnp</w:t>
-            </w:r>
-            <w:proofErr w:type="gramEnd"/>
-            <w:r>
-              <w:rPr>
-                <w:rFonts w:ascii="Arial" w:hAnsi="Arial" w:cs="Arial"/>
-                <w:sz w:val="20"/>
-                <w:szCs w:val="20"/>
-              </w:rPr>
-              <w:t>_yes</w:t>
+              <w:t>pnp_yes</w:t>
             </w:r>
             <w:r>
               <w:rPr>
@@ -7609,7 +7171,6 @@
                 <w:szCs w:val="20"/>
               </w:rPr>
             </w:pPr>
-            <w:proofErr w:type="gramStart"/>
             <w:r>
               <w:rPr>
                 <w:rFonts w:ascii="Arial" w:hAnsi="Arial" w:cs="Arial"/>
@@ -7624,16 +7185,7 @@
                 <w:sz w:val="20"/>
                 <w:szCs w:val="20"/>
               </w:rPr>
-              <w:t>pnp</w:t>
-            </w:r>
-            <w:proofErr w:type="gramEnd"/>
-            <w:r>
-              <w:rPr>
-                <w:rFonts w:ascii="Arial" w:hAnsi="Arial" w:cs="Arial"/>
-                <w:sz w:val="20"/>
-                <w:szCs w:val="20"/>
-              </w:rPr>
-              <w:t>_no</w:t>
+              <w:t>pnp_no</w:t>
             </w:r>
             <w:r>
               <w:rPr>
@@ -7691,7 +7243,6 @@
                 <w:szCs w:val="20"/>
               </w:rPr>
             </w:pPr>
-            <w:proofErr w:type="gramStart"/>
             <w:r>
               <w:rPr>
                 <w:rFonts w:ascii="Arial" w:hAnsi="Arial" w:cs="Arial"/>
@@ -7706,16 +7257,7 @@
                 <w:sz w:val="20"/>
                 <w:szCs w:val="20"/>
               </w:rPr>
-              <w:t>pbd</w:t>
-            </w:r>
-            <w:proofErr w:type="gramEnd"/>
-            <w:r>
-              <w:rPr>
-                <w:rFonts w:ascii="Arial" w:hAnsi="Arial" w:cs="Arial"/>
-                <w:sz w:val="20"/>
-                <w:szCs w:val="20"/>
-              </w:rPr>
-              <w:t>_yes</w:t>
+              <w:t>pbd_yes</w:t>
             </w:r>
             <w:r>
               <w:rPr>
@@ -7744,7 +7286,6 @@
                 <w:szCs w:val="20"/>
               </w:rPr>
             </w:pPr>
-            <w:proofErr w:type="gramStart"/>
             <w:r>
               <w:rPr>
                 <w:rFonts w:ascii="Arial" w:hAnsi="Arial" w:cs="Arial"/>
@@ -7759,16 +7300,7 @@
                 <w:sz w:val="20"/>
                 <w:szCs w:val="20"/>
               </w:rPr>
-              <w:t>pbd</w:t>
-            </w:r>
-            <w:proofErr w:type="gramEnd"/>
-            <w:r>
-              <w:rPr>
-                <w:rFonts w:ascii="Arial" w:hAnsi="Arial" w:cs="Arial"/>
-                <w:sz w:val="20"/>
-                <w:szCs w:val="20"/>
-              </w:rPr>
-              <w:t>_no</w:t>
+              <w:t>pbd_no</w:t>
             </w:r>
             <w:r>
               <w:rPr>
@@ -7818,16 +7350,11 @@
       <w:r>
         <w:t xml:space="preserve">Datum: </w:t>
       </w:r>
-      <w:proofErr w:type="gramStart"/>
       <w:r>
         <w:t xml:space="preserve">{{ </w:t>
       </w:r>
       <w:r>
-        <w:t>heute</w:t>
-      </w:r>
-      <w:proofErr w:type="gramEnd"/>
-      <w:r>
-        <w:t xml:space="preserve"> </w:t>
+        <w:t xml:space="preserve">heute </w:t>
       </w:r>
       <w:r>
         <w:t>}}</w:t>

</xml_diff>